<commit_message>
Add all my files
</commit_message>
<xml_diff>
--- a/out/production/TowerDefense/src/test/JUnit Documentation.docx
+++ b/out/production/TowerDefense/src/test/JUnit Documentation.docx
@@ -3557,1117 +3557,1553 @@
       <w:pPr>
         <w:pStyle w:val="ListParagraph"/>
         <w:numPr>
+          <w:ilvl w:val="6"/>
+          <w:numId w:val="11"/>
+        </w:numPr>
+        <w:rPr>
+          <w:rFonts w:ascii="Times New Roman" w:eastAsia="Times New Roman" w:hAnsi="Times New Roman" w:cs="Times New Roman"/>
+          <w:sz w:val="24"/>
+          <w:szCs w:val="24"/>
+          <w:lang w:val="en-US"/>
+        </w:rPr>
+      </w:pPr>
+      <w:r>
+        <w:rPr>
+          <w:rFonts w:ascii="Times New Roman" w:eastAsia="Times New Roman" w:hAnsi="Times New Roman" w:cs="Times New Roman"/>
+          <w:sz w:val="24"/>
+          <w:szCs w:val="24"/>
+          <w:lang w:val="en-US"/>
+        </w:rPr>
+        <w:t>Checks if the enemy on the upper path correctly walks to the left</w:t>
+      </w:r>
+    </w:p>
+    <w:p>
+      <w:pPr>
+        <w:pStyle w:val="ListParagraph"/>
+        <w:numPr>
+          <w:ilvl w:val="6"/>
+          <w:numId w:val="11"/>
+        </w:numPr>
+        <w:rPr>
+          <w:rFonts w:ascii="Times New Roman" w:eastAsia="Times New Roman" w:hAnsi="Times New Roman" w:cs="Times New Roman"/>
+          <w:sz w:val="24"/>
+          <w:szCs w:val="24"/>
+          <w:lang w:val="en-US"/>
+        </w:rPr>
+      </w:pPr>
+      <w:r>
+        <w:rPr>
+          <w:rFonts w:ascii="Times New Roman" w:eastAsia="Times New Roman" w:hAnsi="Times New Roman" w:cs="Times New Roman"/>
+          <w:sz w:val="24"/>
+          <w:szCs w:val="24"/>
+          <w:lang w:val="en-US"/>
+        </w:rPr>
+        <w:t>Creates an Enemy1 on the upper path</w:t>
+      </w:r>
+    </w:p>
+    <w:p>
+      <w:pPr>
+        <w:pStyle w:val="ListParagraph"/>
+        <w:numPr>
+          <w:ilvl w:val="2"/>
+          <w:numId w:val="11"/>
+        </w:numPr>
+        <w:rPr>
+          <w:rFonts w:ascii="Times New Roman" w:eastAsia="Times New Roman" w:hAnsi="Times New Roman" w:cs="Times New Roman"/>
+          <w:sz w:val="24"/>
+          <w:szCs w:val="24"/>
+          <w:lang w:val="en-US"/>
+        </w:rPr>
+      </w:pPr>
+      <w:proofErr w:type="spellStart"/>
+      <w:proofErr w:type="gramStart"/>
+      <w:r>
+        <w:rPr>
+          <w:rFonts w:ascii="Times New Roman" w:eastAsia="Times New Roman" w:hAnsi="Times New Roman" w:cs="Times New Roman"/>
+          <w:sz w:val="24"/>
+          <w:szCs w:val="24"/>
+          <w:lang w:val="en-US"/>
+        </w:rPr>
+        <w:t>testEnemyWalkMiddlePath</w:t>
+      </w:r>
+      <w:proofErr w:type="spellEnd"/>
+      <w:r>
+        <w:rPr>
+          <w:rFonts w:ascii="Times New Roman" w:eastAsia="Times New Roman" w:hAnsi="Times New Roman" w:cs="Times New Roman"/>
+          <w:sz w:val="24"/>
+          <w:szCs w:val="24"/>
+          <w:lang w:val="en-US"/>
+        </w:rPr>
+        <w:t>(</w:t>
+      </w:r>
+      <w:proofErr w:type="gramEnd"/>
+      <w:r>
+        <w:rPr>
+          <w:rFonts w:ascii="Times New Roman" w:eastAsia="Times New Roman" w:hAnsi="Times New Roman" w:cs="Times New Roman"/>
+          <w:sz w:val="24"/>
+          <w:szCs w:val="24"/>
+          <w:lang w:val="en-US"/>
+        </w:rPr>
+        <w:t>)</w:t>
+      </w:r>
+    </w:p>
+    <w:p>
+      <w:pPr>
+        <w:pStyle w:val="ListParagraph"/>
+        <w:numPr>
+          <w:ilvl w:val="6"/>
+          <w:numId w:val="11"/>
+        </w:numPr>
+        <w:rPr>
+          <w:rFonts w:ascii="Times New Roman" w:eastAsia="Times New Roman" w:hAnsi="Times New Roman" w:cs="Times New Roman"/>
+          <w:sz w:val="24"/>
+          <w:szCs w:val="24"/>
+          <w:lang w:val="en-US"/>
+        </w:rPr>
+      </w:pPr>
+      <w:r>
+        <w:rPr>
+          <w:rFonts w:ascii="Times New Roman" w:eastAsia="Times New Roman" w:hAnsi="Times New Roman" w:cs="Times New Roman"/>
+          <w:sz w:val="24"/>
+          <w:szCs w:val="24"/>
+          <w:lang w:val="en-US"/>
+        </w:rPr>
+        <w:t>Checks if the enemy on the middle path correctly walks downwards</w:t>
+      </w:r>
+    </w:p>
+    <w:p>
+      <w:pPr>
+        <w:pStyle w:val="ListParagraph"/>
+        <w:numPr>
+          <w:ilvl w:val="2"/>
+          <w:numId w:val="11"/>
+        </w:numPr>
+        <w:rPr>
+          <w:rFonts w:ascii="Times New Roman" w:eastAsia="Times New Roman" w:hAnsi="Times New Roman" w:cs="Times New Roman"/>
+          <w:sz w:val="24"/>
+          <w:szCs w:val="24"/>
+          <w:lang w:val="en-US"/>
+        </w:rPr>
+      </w:pPr>
+      <w:proofErr w:type="spellStart"/>
+      <w:proofErr w:type="gramStart"/>
+      <w:r>
+        <w:rPr>
+          <w:rFonts w:ascii="Times New Roman" w:eastAsia="Times New Roman" w:hAnsi="Times New Roman" w:cs="Times New Roman"/>
+          <w:sz w:val="24"/>
+          <w:szCs w:val="24"/>
+          <w:lang w:val="en-US"/>
+        </w:rPr>
+        <w:t>testEnemyWalkLowerPath</w:t>
+      </w:r>
+      <w:proofErr w:type="spellEnd"/>
+      <w:r>
+        <w:rPr>
+          <w:rFonts w:ascii="Times New Roman" w:eastAsia="Times New Roman" w:hAnsi="Times New Roman" w:cs="Times New Roman"/>
+          <w:sz w:val="24"/>
+          <w:szCs w:val="24"/>
+          <w:lang w:val="en-US"/>
+        </w:rPr>
+        <w:t>(</w:t>
+      </w:r>
+      <w:proofErr w:type="gramEnd"/>
+      <w:r>
+        <w:rPr>
+          <w:rFonts w:ascii="Times New Roman" w:eastAsia="Times New Roman" w:hAnsi="Times New Roman" w:cs="Times New Roman"/>
+          <w:sz w:val="24"/>
+          <w:szCs w:val="24"/>
+          <w:lang w:val="en-US"/>
+        </w:rPr>
+        <w:t>)</w:t>
+      </w:r>
+    </w:p>
+    <w:p>
+      <w:pPr>
+        <w:pStyle w:val="ListParagraph"/>
+        <w:numPr>
+          <w:ilvl w:val="6"/>
+          <w:numId w:val="11"/>
+        </w:numPr>
+        <w:rPr>
+          <w:rFonts w:ascii="Times New Roman" w:eastAsia="Times New Roman" w:hAnsi="Times New Roman" w:cs="Times New Roman"/>
+          <w:sz w:val="24"/>
+          <w:szCs w:val="24"/>
+          <w:lang w:val="en-US"/>
+        </w:rPr>
+      </w:pPr>
+      <w:r>
+        <w:rPr>
+          <w:rFonts w:ascii="Times New Roman" w:eastAsia="Times New Roman" w:hAnsi="Times New Roman" w:cs="Times New Roman"/>
+          <w:sz w:val="24"/>
+          <w:szCs w:val="24"/>
+          <w:lang w:val="en-US"/>
+        </w:rPr>
+        <w:t>Creates enemy1 on the lower path close to the base</w:t>
+      </w:r>
+    </w:p>
+    <w:p>
+      <w:pPr>
+        <w:pStyle w:val="ListParagraph"/>
+        <w:numPr>
+          <w:ilvl w:val="6"/>
+          <w:numId w:val="11"/>
+        </w:numPr>
+        <w:rPr>
+          <w:rFonts w:ascii="Times New Roman" w:eastAsia="Times New Roman" w:hAnsi="Times New Roman" w:cs="Times New Roman"/>
+          <w:sz w:val="24"/>
+          <w:szCs w:val="24"/>
+          <w:lang w:val="en-US"/>
+        </w:rPr>
+      </w:pPr>
+      <w:r>
+        <w:rPr>
+          <w:rFonts w:ascii="Times New Roman" w:eastAsia="Times New Roman" w:hAnsi="Times New Roman" w:cs="Times New Roman"/>
+          <w:sz w:val="24"/>
+          <w:szCs w:val="24"/>
+          <w:lang w:val="en-US"/>
+        </w:rPr>
+        <w:t>Checks if the enemy on the lower path correctly walks left into the base and disappears</w:t>
+      </w:r>
+    </w:p>
+    <w:p>
+      <w:pPr>
+        <w:pStyle w:val="ListParagraph"/>
+        <w:numPr>
+          <w:ilvl w:val="2"/>
+          <w:numId w:val="11"/>
+        </w:numPr>
+        <w:rPr>
+          <w:rFonts w:ascii="Times New Roman" w:eastAsia="Times New Roman" w:hAnsi="Times New Roman" w:cs="Times New Roman"/>
+          <w:sz w:val="24"/>
+          <w:szCs w:val="24"/>
+          <w:lang w:val="en-US"/>
+        </w:rPr>
+      </w:pPr>
+      <w:r>
+        <w:rPr>
+          <w:rFonts w:ascii="Times New Roman" w:eastAsia="Times New Roman" w:hAnsi="Times New Roman" w:cs="Times New Roman"/>
+          <w:sz w:val="24"/>
+          <w:szCs w:val="24"/>
+          <w:lang w:val="en-US"/>
+        </w:rPr>
+        <w:t>Initial x and y position of each enemy in the array list at the start of the game is different from their x and y position when they have walked to reach the base</w:t>
+      </w:r>
+    </w:p>
+    <w:p>
+      <w:pPr>
+        <w:pStyle w:val="ListParagraph"/>
+        <w:numPr>
+          <w:ilvl w:val="1"/>
+          <w:numId w:val="11"/>
+        </w:numPr>
+        <w:rPr>
+          <w:rFonts w:ascii="Times New Roman" w:eastAsia="Times New Roman" w:hAnsi="Times New Roman" w:cs="Times New Roman"/>
+          <w:sz w:val="24"/>
+          <w:szCs w:val="24"/>
+          <w:lang w:val="en-US"/>
+        </w:rPr>
+      </w:pPr>
+      <w:r>
+        <w:rPr>
+          <w:rFonts w:ascii="Times New Roman" w:eastAsia="Times New Roman" w:hAnsi="Times New Roman" w:cs="Times New Roman"/>
+          <w:sz w:val="24"/>
+          <w:szCs w:val="24"/>
+          <w:lang w:val="en-US"/>
+        </w:rPr>
+        <w:t>Testing that different enemies walk correctly when in the upper path</w:t>
+      </w:r>
+    </w:p>
+    <w:p>
+      <w:pPr>
+        <w:pStyle w:val="ListParagraph"/>
+        <w:numPr>
+          <w:ilvl w:val="2"/>
+          <w:numId w:val="11"/>
+        </w:numPr>
+        <w:rPr>
+          <w:rFonts w:ascii="Times New Roman" w:eastAsia="Times New Roman" w:hAnsi="Times New Roman" w:cs="Times New Roman"/>
+          <w:sz w:val="24"/>
+          <w:szCs w:val="24"/>
+          <w:lang w:val="en-US"/>
+        </w:rPr>
+      </w:pPr>
+      <w:r>
+        <w:rPr>
+          <w:rFonts w:ascii="Times New Roman" w:eastAsia="Times New Roman" w:hAnsi="Times New Roman" w:cs="Times New Roman"/>
+          <w:sz w:val="24"/>
+          <w:szCs w:val="24"/>
+          <w:lang w:val="en-US"/>
+        </w:rPr>
+        <w:t>testEnemy1IsWalking()</w:t>
+      </w:r>
+    </w:p>
+    <w:p>
+      <w:pPr>
+        <w:pStyle w:val="ListParagraph"/>
+        <w:numPr>
+          <w:ilvl w:val="6"/>
+          <w:numId w:val="11"/>
+        </w:numPr>
+        <w:rPr>
+          <w:rFonts w:ascii="Times New Roman" w:eastAsia="Times New Roman" w:hAnsi="Times New Roman" w:cs="Times New Roman"/>
+          <w:sz w:val="24"/>
+          <w:szCs w:val="24"/>
+          <w:lang w:val="en-US"/>
+        </w:rPr>
+      </w:pPr>
+      <w:r>
+        <w:rPr>
+          <w:rFonts w:ascii="Times New Roman" w:eastAsia="Times New Roman" w:hAnsi="Times New Roman" w:cs="Times New Roman"/>
+          <w:sz w:val="24"/>
+          <w:szCs w:val="24"/>
+          <w:lang w:val="en-US"/>
+        </w:rPr>
+        <w:t xml:space="preserve">Creates an </w:t>
+      </w:r>
+      <w:proofErr w:type="spellStart"/>
+      <w:r>
+        <w:rPr>
+          <w:rFonts w:ascii="Times New Roman" w:eastAsia="Times New Roman" w:hAnsi="Times New Roman" w:cs="Times New Roman"/>
+          <w:sz w:val="24"/>
+          <w:szCs w:val="24"/>
+          <w:lang w:val="en-US"/>
+        </w:rPr>
+        <w:t>ArrayList</w:t>
+      </w:r>
+      <w:proofErr w:type="spellEnd"/>
+      <w:r>
+        <w:rPr>
+          <w:rFonts w:ascii="Times New Roman" w:eastAsia="Times New Roman" w:hAnsi="Times New Roman" w:cs="Times New Roman"/>
+          <w:sz w:val="24"/>
+          <w:szCs w:val="24"/>
+          <w:lang w:val="en-US"/>
+        </w:rPr>
+        <w:t xml:space="preserve"> </w:t>
+      </w:r>
+      <w:r>
+        <w:rPr>
+          <w:rFonts w:ascii="Times New Roman" w:eastAsia="Times New Roman" w:hAnsi="Times New Roman" w:cs="Times New Roman"/>
+          <w:sz w:val="24"/>
+          <w:szCs w:val="24"/>
+          <w:lang w:val="en-US"/>
+        </w:rPr>
+        <w:t>containing enemy1</w:t>
+      </w:r>
+    </w:p>
+    <w:p>
+      <w:pPr>
+        <w:pStyle w:val="ListParagraph"/>
+        <w:numPr>
+          <w:ilvl w:val="6"/>
+          <w:numId w:val="11"/>
+        </w:numPr>
+        <w:rPr>
+          <w:rFonts w:ascii="Times New Roman" w:eastAsia="Times New Roman" w:hAnsi="Times New Roman" w:cs="Times New Roman"/>
+          <w:sz w:val="24"/>
+          <w:szCs w:val="24"/>
+          <w:lang w:val="en-US"/>
+        </w:rPr>
+      </w:pPr>
+      <w:r>
+        <w:rPr>
+          <w:rFonts w:ascii="Times New Roman" w:eastAsia="Times New Roman" w:hAnsi="Times New Roman" w:cs="Times New Roman"/>
+          <w:sz w:val="24"/>
+          <w:szCs w:val="24"/>
+          <w:lang w:val="en-US"/>
+        </w:rPr>
+        <w:t xml:space="preserve">Calls the </w:t>
+      </w:r>
+      <w:proofErr w:type="spellStart"/>
+      <w:proofErr w:type="gramStart"/>
+      <w:r>
+        <w:rPr>
+          <w:rFonts w:ascii="Times New Roman" w:eastAsia="Times New Roman" w:hAnsi="Times New Roman" w:cs="Times New Roman"/>
+          <w:sz w:val="24"/>
+          <w:szCs w:val="24"/>
+          <w:lang w:val="en-US"/>
+        </w:rPr>
+        <w:t>enemyWalk</w:t>
+      </w:r>
+      <w:proofErr w:type="spellEnd"/>
+      <w:r>
+        <w:rPr>
+          <w:rFonts w:ascii="Times New Roman" w:eastAsia="Times New Roman" w:hAnsi="Times New Roman" w:cs="Times New Roman"/>
+          <w:sz w:val="24"/>
+          <w:szCs w:val="24"/>
+          <w:lang w:val="en-US"/>
+        </w:rPr>
+        <w:t>(</w:t>
+      </w:r>
+      <w:proofErr w:type="gramEnd"/>
+      <w:r>
+        <w:rPr>
+          <w:rFonts w:ascii="Times New Roman" w:eastAsia="Times New Roman" w:hAnsi="Times New Roman" w:cs="Times New Roman"/>
+          <w:sz w:val="24"/>
+          <w:szCs w:val="24"/>
+          <w:lang w:val="en-US"/>
+        </w:rPr>
+        <w:t xml:space="preserve">) function with the </w:t>
+      </w:r>
+      <w:proofErr w:type="spellStart"/>
+      <w:r>
+        <w:rPr>
+          <w:rFonts w:ascii="Times New Roman" w:eastAsia="Times New Roman" w:hAnsi="Times New Roman" w:cs="Times New Roman"/>
+          <w:sz w:val="24"/>
+          <w:szCs w:val="24"/>
+          <w:lang w:val="en-US"/>
+        </w:rPr>
+        <w:t>ArrayList</w:t>
+      </w:r>
+      <w:proofErr w:type="spellEnd"/>
+      <w:r>
+        <w:rPr>
+          <w:rFonts w:ascii="Times New Roman" w:eastAsia="Times New Roman" w:hAnsi="Times New Roman" w:cs="Times New Roman"/>
+          <w:sz w:val="24"/>
+          <w:szCs w:val="24"/>
+          <w:lang w:val="en-US"/>
+        </w:rPr>
+        <w:t xml:space="preserve"> created as a parameter</w:t>
+      </w:r>
+    </w:p>
+    <w:p>
+      <w:pPr>
+        <w:pStyle w:val="ListParagraph"/>
+        <w:numPr>
+          <w:ilvl w:val="6"/>
+          <w:numId w:val="11"/>
+        </w:numPr>
+        <w:rPr>
+          <w:rFonts w:ascii="Times New Roman" w:eastAsia="Times New Roman" w:hAnsi="Times New Roman" w:cs="Times New Roman"/>
+          <w:sz w:val="24"/>
+          <w:szCs w:val="24"/>
+          <w:lang w:val="en-US"/>
+        </w:rPr>
+      </w:pPr>
+      <w:r>
+        <w:rPr>
+          <w:rFonts w:ascii="Times New Roman" w:eastAsia="Times New Roman" w:hAnsi="Times New Roman" w:cs="Times New Roman"/>
+          <w:sz w:val="24"/>
+          <w:szCs w:val="24"/>
+          <w:lang w:val="en-US"/>
+        </w:rPr>
+        <w:t>Checks to see that the</w:t>
+      </w:r>
+      <w:r>
+        <w:rPr>
+          <w:rFonts w:ascii="Times New Roman" w:eastAsia="Times New Roman" w:hAnsi="Times New Roman" w:cs="Times New Roman"/>
+          <w:sz w:val="24"/>
+          <w:szCs w:val="24"/>
+          <w:lang w:val="en-US"/>
+        </w:rPr>
+        <w:t xml:space="preserve"> change in x from its initial position to its position after walking is its walking speed.</w:t>
+      </w:r>
+    </w:p>
+    <w:p>
+      <w:pPr>
+        <w:pStyle w:val="ListParagraph"/>
+        <w:numPr>
+          <w:ilvl w:val="2"/>
+          <w:numId w:val="11"/>
+        </w:numPr>
+        <w:rPr>
+          <w:rFonts w:ascii="Times New Roman" w:eastAsia="Times New Roman" w:hAnsi="Times New Roman" w:cs="Times New Roman"/>
+          <w:sz w:val="24"/>
+          <w:szCs w:val="24"/>
+          <w:lang w:val="en-US"/>
+        </w:rPr>
+      </w:pPr>
+      <w:r>
+        <w:rPr>
+          <w:rFonts w:ascii="Times New Roman" w:eastAsia="Times New Roman" w:hAnsi="Times New Roman" w:cs="Times New Roman"/>
+          <w:sz w:val="24"/>
+          <w:szCs w:val="24"/>
+          <w:lang w:val="en-US"/>
+        </w:rPr>
+        <w:t>testEnemy2</w:t>
+      </w:r>
+      <w:proofErr w:type="gramStart"/>
+      <w:r>
+        <w:rPr>
+          <w:rFonts w:ascii="Times New Roman" w:eastAsia="Times New Roman" w:hAnsi="Times New Roman" w:cs="Times New Roman"/>
+          <w:sz w:val="24"/>
+          <w:szCs w:val="24"/>
+          <w:lang w:val="en-US"/>
+        </w:rPr>
+        <w:t>IsWalking(</w:t>
+      </w:r>
+      <w:proofErr w:type="gramEnd"/>
+      <w:r>
+        <w:rPr>
+          <w:rFonts w:ascii="Times New Roman" w:eastAsia="Times New Roman" w:hAnsi="Times New Roman" w:cs="Times New Roman"/>
+          <w:sz w:val="24"/>
+          <w:szCs w:val="24"/>
+          <w:lang w:val="en-US"/>
+        </w:rPr>
+        <w:t>)</w:t>
+      </w:r>
+    </w:p>
+    <w:p>
+      <w:pPr>
+        <w:pStyle w:val="ListParagraph"/>
+        <w:numPr>
+          <w:ilvl w:val="6"/>
+          <w:numId w:val="11"/>
+        </w:numPr>
+        <w:rPr>
+          <w:rFonts w:ascii="Times New Roman" w:eastAsia="Times New Roman" w:hAnsi="Times New Roman" w:cs="Times New Roman"/>
+          <w:sz w:val="24"/>
+          <w:szCs w:val="24"/>
+          <w:lang w:val="en-US"/>
+        </w:rPr>
+      </w:pPr>
+      <w:r>
+        <w:rPr>
+          <w:rFonts w:ascii="Times New Roman" w:eastAsia="Times New Roman" w:hAnsi="Times New Roman" w:cs="Times New Roman"/>
+          <w:sz w:val="24"/>
+          <w:szCs w:val="24"/>
+          <w:lang w:val="en-US"/>
+        </w:rPr>
+        <w:t xml:space="preserve">Creates an </w:t>
+      </w:r>
+      <w:proofErr w:type="spellStart"/>
+      <w:r>
+        <w:rPr>
+          <w:rFonts w:ascii="Times New Roman" w:eastAsia="Times New Roman" w:hAnsi="Times New Roman" w:cs="Times New Roman"/>
+          <w:sz w:val="24"/>
+          <w:szCs w:val="24"/>
+          <w:lang w:val="en-US"/>
+        </w:rPr>
+        <w:t>ArrayList</w:t>
+      </w:r>
+      <w:proofErr w:type="spellEnd"/>
+      <w:r>
+        <w:rPr>
+          <w:rFonts w:ascii="Times New Roman" w:eastAsia="Times New Roman" w:hAnsi="Times New Roman" w:cs="Times New Roman"/>
+          <w:sz w:val="24"/>
+          <w:szCs w:val="24"/>
+          <w:lang w:val="en-US"/>
+        </w:rPr>
+        <w:t xml:space="preserve"> containing enemy2</w:t>
+      </w:r>
+    </w:p>
+    <w:p>
+      <w:pPr>
+        <w:pStyle w:val="ListParagraph"/>
+        <w:numPr>
+          <w:ilvl w:val="6"/>
+          <w:numId w:val="11"/>
+        </w:numPr>
+        <w:rPr>
+          <w:rFonts w:ascii="Times New Roman" w:eastAsia="Times New Roman" w:hAnsi="Times New Roman" w:cs="Times New Roman"/>
+          <w:sz w:val="24"/>
+          <w:szCs w:val="24"/>
+          <w:lang w:val="en-US"/>
+        </w:rPr>
+      </w:pPr>
+      <w:r>
+        <w:rPr>
+          <w:rFonts w:ascii="Times New Roman" w:eastAsia="Times New Roman" w:hAnsi="Times New Roman" w:cs="Times New Roman"/>
+          <w:sz w:val="24"/>
+          <w:szCs w:val="24"/>
+          <w:lang w:val="en-US"/>
+        </w:rPr>
+        <w:t xml:space="preserve">Calls the </w:t>
+      </w:r>
+      <w:proofErr w:type="spellStart"/>
+      <w:proofErr w:type="gramStart"/>
+      <w:r>
+        <w:rPr>
+          <w:rFonts w:ascii="Times New Roman" w:eastAsia="Times New Roman" w:hAnsi="Times New Roman" w:cs="Times New Roman"/>
+          <w:sz w:val="24"/>
+          <w:szCs w:val="24"/>
+          <w:lang w:val="en-US"/>
+        </w:rPr>
+        <w:t>enemyWalk</w:t>
+      </w:r>
+      <w:proofErr w:type="spellEnd"/>
+      <w:r>
+        <w:rPr>
+          <w:rFonts w:ascii="Times New Roman" w:eastAsia="Times New Roman" w:hAnsi="Times New Roman" w:cs="Times New Roman"/>
+          <w:sz w:val="24"/>
+          <w:szCs w:val="24"/>
+          <w:lang w:val="en-US"/>
+        </w:rPr>
+        <w:t>(</w:t>
+      </w:r>
+      <w:proofErr w:type="gramEnd"/>
+      <w:r>
+        <w:rPr>
+          <w:rFonts w:ascii="Times New Roman" w:eastAsia="Times New Roman" w:hAnsi="Times New Roman" w:cs="Times New Roman"/>
+          <w:sz w:val="24"/>
+          <w:szCs w:val="24"/>
+          <w:lang w:val="en-US"/>
+        </w:rPr>
+        <w:t xml:space="preserve">) function with the </w:t>
+      </w:r>
+      <w:proofErr w:type="spellStart"/>
+      <w:r>
+        <w:rPr>
+          <w:rFonts w:ascii="Times New Roman" w:eastAsia="Times New Roman" w:hAnsi="Times New Roman" w:cs="Times New Roman"/>
+          <w:sz w:val="24"/>
+          <w:szCs w:val="24"/>
+          <w:lang w:val="en-US"/>
+        </w:rPr>
+        <w:t>ArrayList</w:t>
+      </w:r>
+      <w:proofErr w:type="spellEnd"/>
+      <w:r>
+        <w:rPr>
+          <w:rFonts w:ascii="Times New Roman" w:eastAsia="Times New Roman" w:hAnsi="Times New Roman" w:cs="Times New Roman"/>
+          <w:sz w:val="24"/>
+          <w:szCs w:val="24"/>
+          <w:lang w:val="en-US"/>
+        </w:rPr>
+        <w:t xml:space="preserve"> created as a parameter</w:t>
+      </w:r>
+    </w:p>
+    <w:p>
+      <w:pPr>
+        <w:pStyle w:val="ListParagraph"/>
+        <w:numPr>
+          <w:ilvl w:val="6"/>
+          <w:numId w:val="11"/>
+        </w:numPr>
+        <w:rPr>
+          <w:rFonts w:ascii="Times New Roman" w:eastAsia="Times New Roman" w:hAnsi="Times New Roman" w:cs="Times New Roman"/>
+          <w:sz w:val="24"/>
+          <w:szCs w:val="24"/>
+          <w:lang w:val="en-US"/>
+        </w:rPr>
+      </w:pPr>
+      <w:r>
+        <w:rPr>
+          <w:rFonts w:ascii="Times New Roman" w:eastAsia="Times New Roman" w:hAnsi="Times New Roman" w:cs="Times New Roman"/>
+          <w:sz w:val="24"/>
+          <w:szCs w:val="24"/>
+          <w:lang w:val="en-US"/>
+        </w:rPr>
+        <w:t>Checks to see that the change in x from its initial position to its position after walking is its walking speed.</w:t>
+      </w:r>
+    </w:p>
+    <w:p>
+      <w:pPr>
+        <w:pStyle w:val="ListParagraph"/>
+        <w:numPr>
+          <w:ilvl w:val="2"/>
+          <w:numId w:val="11"/>
+        </w:numPr>
+        <w:rPr>
+          <w:rFonts w:ascii="Times New Roman" w:eastAsia="Times New Roman" w:hAnsi="Times New Roman" w:cs="Times New Roman"/>
+          <w:sz w:val="24"/>
+          <w:szCs w:val="24"/>
+          <w:lang w:val="en-US"/>
+        </w:rPr>
+      </w:pPr>
+      <w:r>
+        <w:rPr>
+          <w:rFonts w:ascii="Times New Roman" w:eastAsia="Times New Roman" w:hAnsi="Times New Roman" w:cs="Times New Roman"/>
+          <w:sz w:val="24"/>
+          <w:szCs w:val="24"/>
+          <w:lang w:val="en-US"/>
+        </w:rPr>
+        <w:t>testEnemy3</w:t>
+      </w:r>
+      <w:proofErr w:type="gramStart"/>
+      <w:r>
+        <w:rPr>
+          <w:rFonts w:ascii="Times New Roman" w:eastAsia="Times New Roman" w:hAnsi="Times New Roman" w:cs="Times New Roman"/>
+          <w:sz w:val="24"/>
+          <w:szCs w:val="24"/>
+          <w:lang w:val="en-US"/>
+        </w:rPr>
+        <w:t>IsWalking(</w:t>
+      </w:r>
+      <w:proofErr w:type="gramEnd"/>
+      <w:r>
+        <w:rPr>
+          <w:rFonts w:ascii="Times New Roman" w:eastAsia="Times New Roman" w:hAnsi="Times New Roman" w:cs="Times New Roman"/>
+          <w:sz w:val="24"/>
+          <w:szCs w:val="24"/>
+          <w:lang w:val="en-US"/>
+        </w:rPr>
+        <w:t>)</w:t>
+      </w:r>
+    </w:p>
+    <w:p>
+      <w:pPr>
+        <w:pStyle w:val="ListParagraph"/>
+        <w:numPr>
+          <w:ilvl w:val="6"/>
+          <w:numId w:val="11"/>
+        </w:numPr>
+        <w:rPr>
+          <w:rFonts w:ascii="Times New Roman" w:eastAsia="Times New Roman" w:hAnsi="Times New Roman" w:cs="Times New Roman"/>
+          <w:sz w:val="24"/>
+          <w:szCs w:val="24"/>
+          <w:lang w:val="en-US"/>
+        </w:rPr>
+      </w:pPr>
+      <w:r>
+        <w:rPr>
+          <w:rFonts w:ascii="Times New Roman" w:eastAsia="Times New Roman" w:hAnsi="Times New Roman" w:cs="Times New Roman"/>
+          <w:sz w:val="24"/>
+          <w:szCs w:val="24"/>
+          <w:lang w:val="en-US"/>
+        </w:rPr>
+        <w:t xml:space="preserve">Creates an </w:t>
+      </w:r>
+      <w:proofErr w:type="spellStart"/>
+      <w:r>
+        <w:rPr>
+          <w:rFonts w:ascii="Times New Roman" w:eastAsia="Times New Roman" w:hAnsi="Times New Roman" w:cs="Times New Roman"/>
+          <w:sz w:val="24"/>
+          <w:szCs w:val="24"/>
+          <w:lang w:val="en-US"/>
+        </w:rPr>
+        <w:t>ArrayList</w:t>
+      </w:r>
+      <w:proofErr w:type="spellEnd"/>
+      <w:r>
+        <w:rPr>
+          <w:rFonts w:ascii="Times New Roman" w:eastAsia="Times New Roman" w:hAnsi="Times New Roman" w:cs="Times New Roman"/>
+          <w:sz w:val="24"/>
+          <w:szCs w:val="24"/>
+          <w:lang w:val="en-US"/>
+        </w:rPr>
+        <w:t xml:space="preserve"> containing enemy3</w:t>
+      </w:r>
+    </w:p>
+    <w:p>
+      <w:pPr>
+        <w:pStyle w:val="ListParagraph"/>
+        <w:numPr>
+          <w:ilvl w:val="6"/>
+          <w:numId w:val="11"/>
+        </w:numPr>
+        <w:rPr>
+          <w:rFonts w:ascii="Times New Roman" w:eastAsia="Times New Roman" w:hAnsi="Times New Roman" w:cs="Times New Roman"/>
+          <w:sz w:val="24"/>
+          <w:szCs w:val="24"/>
+          <w:lang w:val="en-US"/>
+        </w:rPr>
+      </w:pPr>
+      <w:r>
+        <w:rPr>
+          <w:rFonts w:ascii="Times New Roman" w:eastAsia="Times New Roman" w:hAnsi="Times New Roman" w:cs="Times New Roman"/>
+          <w:sz w:val="24"/>
+          <w:szCs w:val="24"/>
+          <w:lang w:val="en-US"/>
+        </w:rPr>
+        <w:t xml:space="preserve">Calls the </w:t>
+      </w:r>
+      <w:proofErr w:type="spellStart"/>
+      <w:proofErr w:type="gramStart"/>
+      <w:r>
+        <w:rPr>
+          <w:rFonts w:ascii="Times New Roman" w:eastAsia="Times New Roman" w:hAnsi="Times New Roman" w:cs="Times New Roman"/>
+          <w:sz w:val="24"/>
+          <w:szCs w:val="24"/>
+          <w:lang w:val="en-US"/>
+        </w:rPr>
+        <w:t>enemyWalk</w:t>
+      </w:r>
+      <w:proofErr w:type="spellEnd"/>
+      <w:r>
+        <w:rPr>
+          <w:rFonts w:ascii="Times New Roman" w:eastAsia="Times New Roman" w:hAnsi="Times New Roman" w:cs="Times New Roman"/>
+          <w:sz w:val="24"/>
+          <w:szCs w:val="24"/>
+          <w:lang w:val="en-US"/>
+        </w:rPr>
+        <w:t>(</w:t>
+      </w:r>
+      <w:proofErr w:type="gramEnd"/>
+      <w:r>
+        <w:rPr>
+          <w:rFonts w:ascii="Times New Roman" w:eastAsia="Times New Roman" w:hAnsi="Times New Roman" w:cs="Times New Roman"/>
+          <w:sz w:val="24"/>
+          <w:szCs w:val="24"/>
+          <w:lang w:val="en-US"/>
+        </w:rPr>
+        <w:t xml:space="preserve">) function with the </w:t>
+      </w:r>
+      <w:proofErr w:type="spellStart"/>
+      <w:r>
+        <w:rPr>
+          <w:rFonts w:ascii="Times New Roman" w:eastAsia="Times New Roman" w:hAnsi="Times New Roman" w:cs="Times New Roman"/>
+          <w:sz w:val="24"/>
+          <w:szCs w:val="24"/>
+          <w:lang w:val="en-US"/>
+        </w:rPr>
+        <w:t>ArrayList</w:t>
+      </w:r>
+      <w:proofErr w:type="spellEnd"/>
+      <w:r>
+        <w:rPr>
+          <w:rFonts w:ascii="Times New Roman" w:eastAsia="Times New Roman" w:hAnsi="Times New Roman" w:cs="Times New Roman"/>
+          <w:sz w:val="24"/>
+          <w:szCs w:val="24"/>
+          <w:lang w:val="en-US"/>
+        </w:rPr>
+        <w:t xml:space="preserve"> created as a parameter</w:t>
+      </w:r>
+    </w:p>
+    <w:p>
+      <w:pPr>
+        <w:pStyle w:val="ListParagraph"/>
+        <w:numPr>
+          <w:ilvl w:val="6"/>
+          <w:numId w:val="11"/>
+        </w:numPr>
+        <w:rPr>
+          <w:rFonts w:ascii="Times New Roman" w:eastAsia="Times New Roman" w:hAnsi="Times New Roman" w:cs="Times New Roman"/>
+          <w:sz w:val="24"/>
+          <w:szCs w:val="24"/>
+          <w:lang w:val="en-US"/>
+        </w:rPr>
+      </w:pPr>
+      <w:r>
+        <w:rPr>
+          <w:rFonts w:ascii="Times New Roman" w:eastAsia="Times New Roman" w:hAnsi="Times New Roman" w:cs="Times New Roman"/>
+          <w:sz w:val="24"/>
+          <w:szCs w:val="24"/>
+          <w:lang w:val="en-US"/>
+        </w:rPr>
+        <w:t>Checks to see that the change in x from its initial position to its position after walking is its walking speed.</w:t>
+      </w:r>
+    </w:p>
+    <w:p>
+      <w:pPr>
+        <w:pStyle w:val="ListParagraph"/>
+        <w:numPr>
+          <w:ilvl w:val="2"/>
+          <w:numId w:val="11"/>
+        </w:numPr>
+        <w:rPr>
+          <w:rFonts w:ascii="Times New Roman" w:eastAsia="Times New Roman" w:hAnsi="Times New Roman" w:cs="Times New Roman"/>
+          <w:sz w:val="24"/>
+          <w:szCs w:val="24"/>
+          <w:lang w:val="en-US"/>
+        </w:rPr>
+      </w:pPr>
+      <w:r>
+        <w:rPr>
+          <w:rFonts w:ascii="Times New Roman" w:eastAsia="Times New Roman" w:hAnsi="Times New Roman" w:cs="Times New Roman"/>
+          <w:sz w:val="24"/>
+          <w:szCs w:val="24"/>
+          <w:lang w:val="en-US"/>
+        </w:rPr>
+        <w:t xml:space="preserve">Makes sure that the </w:t>
+      </w:r>
+      <w:proofErr w:type="spellStart"/>
+      <w:proofErr w:type="gramStart"/>
+      <w:r>
+        <w:rPr>
+          <w:rFonts w:ascii="Times New Roman" w:eastAsia="Times New Roman" w:hAnsi="Times New Roman" w:cs="Times New Roman"/>
+          <w:sz w:val="24"/>
+          <w:szCs w:val="24"/>
+          <w:lang w:val="en-US"/>
+        </w:rPr>
+        <w:t>enemyWalk</w:t>
+      </w:r>
+      <w:proofErr w:type="spellEnd"/>
+      <w:r>
+        <w:rPr>
+          <w:rFonts w:ascii="Times New Roman" w:eastAsia="Times New Roman" w:hAnsi="Times New Roman" w:cs="Times New Roman"/>
+          <w:sz w:val="24"/>
+          <w:szCs w:val="24"/>
+          <w:lang w:val="en-US"/>
+        </w:rPr>
+        <w:t>(</w:t>
+      </w:r>
+      <w:proofErr w:type="gramEnd"/>
+      <w:r>
+        <w:rPr>
+          <w:rFonts w:ascii="Times New Roman" w:eastAsia="Times New Roman" w:hAnsi="Times New Roman" w:cs="Times New Roman"/>
+          <w:sz w:val="24"/>
+          <w:szCs w:val="24"/>
+          <w:lang w:val="en-US"/>
+        </w:rPr>
+        <w:t>) method correctly f</w:t>
+      </w:r>
+      <w:r>
+        <w:rPr>
+          <w:rFonts w:ascii="Times New Roman" w:eastAsia="Times New Roman" w:hAnsi="Times New Roman" w:cs="Times New Roman"/>
+          <w:sz w:val="24"/>
+          <w:szCs w:val="24"/>
+          <w:lang w:val="en-US"/>
+        </w:rPr>
+        <w:t>unctions for each enemy, taking into account their different walking speeds</w:t>
+      </w:r>
+    </w:p>
+    <w:p>
+      <w:pPr>
+        <w:pStyle w:val="ListParagraph"/>
+        <w:numPr>
+          <w:ilvl w:val="0"/>
+          <w:numId w:val="11"/>
+        </w:numPr>
+        <w:rPr>
+          <w:rFonts w:ascii="Times New Roman" w:eastAsia="Times New Roman" w:hAnsi="Times New Roman" w:cs="Times New Roman"/>
+          <w:sz w:val="24"/>
+          <w:szCs w:val="24"/>
+          <w:lang w:val="en-US"/>
+        </w:rPr>
+      </w:pPr>
+      <w:r>
+        <w:rPr>
+          <w:rFonts w:ascii="Times New Roman" w:eastAsia="Times New Roman" w:hAnsi="Times New Roman" w:cs="Times New Roman"/>
+          <w:sz w:val="24"/>
+          <w:szCs w:val="24"/>
+          <w:lang w:val="en-US"/>
+        </w:rPr>
+        <w:t>Checks to see if Final Enemy respawns after damaging base</w:t>
+      </w:r>
+    </w:p>
+    <w:p>
+      <w:pPr>
+        <w:pStyle w:val="ListParagraph"/>
+        <w:numPr>
+          <w:ilvl w:val="1"/>
+          <w:numId w:val="11"/>
+        </w:numPr>
+        <w:rPr>
+          <w:rFonts w:ascii="Times New Roman" w:eastAsia="Times New Roman" w:hAnsi="Times New Roman" w:cs="Times New Roman"/>
+          <w:sz w:val="24"/>
+          <w:szCs w:val="24"/>
+          <w:lang w:val="en-US"/>
+        </w:rPr>
+      </w:pPr>
+      <w:proofErr w:type="spellStart"/>
+      <w:r>
+        <w:rPr>
+          <w:rFonts w:ascii="Times New Roman" w:eastAsia="Times New Roman" w:hAnsi="Times New Roman" w:cs="Times New Roman"/>
+          <w:sz w:val="24"/>
+          <w:szCs w:val="24"/>
+          <w:lang w:val="en-US"/>
+        </w:rPr>
+        <w:t>testFinalEnemyRespawns</w:t>
+      </w:r>
+      <w:proofErr w:type="spellEnd"/>
+      <w:r>
+        <w:rPr>
+          <w:rFonts w:ascii="Times New Roman" w:eastAsia="Times New Roman" w:hAnsi="Times New Roman" w:cs="Times New Roman"/>
+          <w:sz w:val="24"/>
+          <w:szCs w:val="24"/>
+          <w:lang w:val="en-US"/>
+        </w:rPr>
+        <w:t>()</w:t>
+      </w:r>
+    </w:p>
+    <w:p>
+      <w:pPr>
+        <w:pStyle w:val="ListParagraph"/>
+        <w:numPr>
+          <w:ilvl w:val="2"/>
+          <w:numId w:val="11"/>
+        </w:numPr>
+        <w:rPr>
+          <w:rFonts w:ascii="Times New Roman" w:eastAsia="Times New Roman" w:hAnsi="Times New Roman" w:cs="Times New Roman"/>
+          <w:sz w:val="24"/>
+          <w:szCs w:val="24"/>
+          <w:lang w:val="en-US"/>
+        </w:rPr>
+      </w:pPr>
+      <w:r>
+        <w:rPr>
+          <w:rFonts w:ascii="Times New Roman" w:eastAsia="Times New Roman" w:hAnsi="Times New Roman" w:cs="Times New Roman"/>
+          <w:sz w:val="24"/>
+          <w:szCs w:val="24"/>
+          <w:lang w:val="en-US"/>
+        </w:rPr>
+        <w:t>Creates a Final Enemy near the base</w:t>
+      </w:r>
+    </w:p>
+    <w:p>
+      <w:pPr>
+        <w:pStyle w:val="ListParagraph"/>
+        <w:numPr>
+          <w:ilvl w:val="2"/>
+          <w:numId w:val="11"/>
+        </w:numPr>
+        <w:rPr>
+          <w:rFonts w:ascii="Times New Roman" w:eastAsia="Times New Roman" w:hAnsi="Times New Roman" w:cs="Times New Roman"/>
+          <w:sz w:val="24"/>
+          <w:szCs w:val="24"/>
+          <w:lang w:val="en-US"/>
+        </w:rPr>
+      </w:pPr>
+      <w:r>
+        <w:rPr>
+          <w:rFonts w:ascii="Times New Roman" w:eastAsia="Times New Roman" w:hAnsi="Times New Roman" w:cs="Times New Roman"/>
+          <w:sz w:val="24"/>
+          <w:szCs w:val="24"/>
+          <w:lang w:val="en-US"/>
+        </w:rPr>
+        <w:t>Asserts true if it is still in the list, and if its location is the beginning of the map</w:t>
+      </w:r>
+    </w:p>
+    <w:p>
+      <w:pPr>
+        <w:pStyle w:val="NormalWeb"/>
+        <w:spacing w:before="0" w:beforeAutospacing="0" w:after="0" w:afterAutospacing="0"/>
+        <w:rPr>
+          <w:b/>
+          <w:bCs/>
+          <w:color w:val="000000"/>
+          <w:u w:val="single"/>
+        </w:rPr>
+      </w:pPr>
+      <w:r>
+        <w:rPr>
+          <w:b/>
+          <w:bCs/>
+          <w:color w:val="000000"/>
+          <w:u w:val="single"/>
+        </w:rPr>
+        <w:t>Enemy Tests</w:t>
+      </w:r>
+    </w:p>
+    <w:p>
+      <w:pPr>
+        <w:pStyle w:val="NormalWeb"/>
+        <w:spacing w:before="0" w:beforeAutospacing="0" w:after="0" w:afterAutospacing="0"/>
+      </w:pPr>
+    </w:p>
+    <w:p>
+      <w:pPr>
+        <w:pStyle w:val="NormalWeb"/>
+        <w:numPr>
+          <w:ilvl w:val="0"/>
+          <w:numId w:val="28"/>
+        </w:numPr>
+        <w:spacing w:before="0" w:beforeAutospacing="0" w:after="0" w:afterAutospacing="0" w:line="276" w:lineRule="auto"/>
+        <w:textAlignment w:val="baseline"/>
+        <w:rPr>
+          <w:color w:val="000000"/>
+        </w:rPr>
+      </w:pPr>
+      <w:r>
+        <w:rPr>
+          <w:color w:val="000000"/>
+          <w:shd w:val="clear" w:color="auto" w:fill="FFFFFF"/>
+        </w:rPr>
+        <w:t>Checks to see if Tower1, Tower2 and Tower3 are in proximity to Enemy1</w:t>
+      </w:r>
+    </w:p>
+    <w:p>
+      <w:pPr>
+        <w:pStyle w:val="NormalWeb"/>
+        <w:numPr>
+          <w:ilvl w:val="4"/>
+          <w:numId w:val="11"/>
+        </w:numPr>
+        <w:spacing w:before="0" w:beforeAutospacing="0" w:after="0" w:afterAutospacing="0" w:line="276" w:lineRule="auto"/>
+        <w:textAlignment w:val="baseline"/>
+        <w:rPr>
+          <w:color w:val="000000"/>
+        </w:rPr>
+      </w:pPr>
+      <w:r>
+        <w:rPr>
+          <w:color w:val="000000"/>
+          <w:shd w:val="clear" w:color="auto" w:fill="FFFFFF"/>
+        </w:rPr>
+        <w:lastRenderedPageBreak/>
+        <w:t>testEnemy1Proximity()</w:t>
+      </w:r>
+    </w:p>
+    <w:p>
+      <w:pPr>
+        <w:pStyle w:val="NormalWeb"/>
+        <w:numPr>
+          <w:ilvl w:val="5"/>
+          <w:numId w:val="11"/>
+        </w:numPr>
+        <w:spacing w:before="0" w:beforeAutospacing="0" w:after="0" w:afterAutospacing="0" w:line="276" w:lineRule="auto"/>
+        <w:textAlignment w:val="baseline"/>
+        <w:rPr>
+          <w:color w:val="000000"/>
+        </w:rPr>
+      </w:pPr>
+      <w:r>
+        <w:rPr>
+          <w:color w:val="000000"/>
+          <w:shd w:val="clear" w:color="auto" w:fill="FFFFFF"/>
+        </w:rPr>
+        <w:t>Creates a new Enemy1, Tower1, Tower2 and Tower3</w:t>
+      </w:r>
+    </w:p>
+    <w:p>
+      <w:pPr>
+        <w:pStyle w:val="NormalWeb"/>
+        <w:numPr>
+          <w:ilvl w:val="5"/>
+          <w:numId w:val="11"/>
+        </w:numPr>
+        <w:spacing w:before="0" w:beforeAutospacing="0" w:after="0" w:afterAutospacing="0" w:line="276" w:lineRule="auto"/>
+        <w:textAlignment w:val="baseline"/>
+        <w:rPr>
+          <w:color w:val="000000"/>
+        </w:rPr>
+      </w:pPr>
+      <w:r>
+        <w:rPr>
+          <w:color w:val="000000"/>
+          <w:shd w:val="clear" w:color="auto" w:fill="FFFFFF"/>
+        </w:rPr>
+        <w:t>Asserts false if Enemy1 is not in proximity and true otherwise</w:t>
+      </w:r>
+    </w:p>
+    <w:p>
+      <w:pPr>
+        <w:pStyle w:val="NormalWeb"/>
+        <w:numPr>
           <w:ilvl w:val="3"/>
           <w:numId w:val="11"/>
         </w:numPr>
-        <w:rPr>
-          <w:rFonts w:ascii="Times New Roman" w:eastAsia="Times New Roman" w:hAnsi="Times New Roman" w:cs="Times New Roman"/>
-          <w:sz w:val="24"/>
-          <w:szCs w:val="24"/>
-          <w:lang w:val="en-US"/>
-        </w:rPr>
-      </w:pPr>
-      <w:r>
-        <w:rPr>
-          <w:rFonts w:ascii="Times New Roman" w:eastAsia="Times New Roman" w:hAnsi="Times New Roman" w:cs="Times New Roman"/>
-          <w:sz w:val="24"/>
-          <w:szCs w:val="24"/>
-          <w:lang w:val="en-US"/>
-        </w:rPr>
-        <w:t>Checks if the enemy on the upper path correctly walks to the left</w:t>
-      </w:r>
-    </w:p>
-    <w:p>
-      <w:pPr>
-        <w:pStyle w:val="ListParagraph"/>
+        <w:spacing w:before="0" w:beforeAutospacing="0" w:after="0" w:afterAutospacing="0" w:line="276" w:lineRule="auto"/>
+        <w:textAlignment w:val="baseline"/>
+        <w:rPr>
+          <w:color w:val="000000"/>
+        </w:rPr>
+      </w:pPr>
+      <w:r>
+        <w:rPr>
+          <w:color w:val="000000"/>
+          <w:shd w:val="clear" w:color="auto" w:fill="FFFFFF"/>
+        </w:rPr>
+        <w:t>Checks to see if Tower1, Tower2 and Tower3 are in proximity to Enemy2</w:t>
+      </w:r>
+    </w:p>
+    <w:p>
+      <w:pPr>
+        <w:pStyle w:val="NormalWeb"/>
+        <w:numPr>
+          <w:ilvl w:val="7"/>
+          <w:numId w:val="11"/>
+        </w:numPr>
+        <w:spacing w:before="0" w:beforeAutospacing="0" w:after="0" w:afterAutospacing="0" w:line="276" w:lineRule="auto"/>
+        <w:textAlignment w:val="baseline"/>
+        <w:rPr>
+          <w:color w:val="000000"/>
+        </w:rPr>
+      </w:pPr>
+      <w:r>
+        <w:rPr>
+          <w:color w:val="000000"/>
+          <w:shd w:val="clear" w:color="auto" w:fill="FFFFFF"/>
+        </w:rPr>
+        <w:t>testEnemy2</w:t>
+      </w:r>
+      <w:proofErr w:type="gramStart"/>
+      <w:r>
+        <w:rPr>
+          <w:color w:val="000000"/>
+          <w:shd w:val="clear" w:color="auto" w:fill="FFFFFF"/>
+        </w:rPr>
+        <w:t>Proximity(</w:t>
+      </w:r>
+      <w:proofErr w:type="gramEnd"/>
+      <w:r>
+        <w:rPr>
+          <w:color w:val="000000"/>
+          <w:shd w:val="clear" w:color="auto" w:fill="FFFFFF"/>
+        </w:rPr>
+        <w:t>)</w:t>
+      </w:r>
+    </w:p>
+    <w:p>
+      <w:pPr>
+        <w:pStyle w:val="NormalWeb"/>
+        <w:numPr>
+          <w:ilvl w:val="8"/>
+          <w:numId w:val="11"/>
+        </w:numPr>
+        <w:spacing w:before="0" w:beforeAutospacing="0" w:after="0" w:afterAutospacing="0" w:line="276" w:lineRule="auto"/>
+        <w:textAlignment w:val="baseline"/>
+        <w:rPr>
+          <w:color w:val="000000"/>
+        </w:rPr>
+      </w:pPr>
+      <w:r>
+        <w:rPr>
+          <w:color w:val="000000"/>
+          <w:shd w:val="clear" w:color="auto" w:fill="FFFFFF"/>
+        </w:rPr>
+        <w:t>Creates a new Enemy2, Tower1, Tower2 and Tower3</w:t>
+      </w:r>
+    </w:p>
+    <w:p>
+      <w:pPr>
+        <w:pStyle w:val="NormalWeb"/>
+        <w:numPr>
+          <w:ilvl w:val="8"/>
+          <w:numId w:val="11"/>
+        </w:numPr>
+        <w:spacing w:before="0" w:beforeAutospacing="0" w:after="0" w:afterAutospacing="0" w:line="276" w:lineRule="auto"/>
+        <w:textAlignment w:val="baseline"/>
+        <w:rPr>
+          <w:color w:val="000000"/>
+        </w:rPr>
+      </w:pPr>
+      <w:r>
+        <w:rPr>
+          <w:color w:val="000000"/>
+          <w:shd w:val="clear" w:color="auto" w:fill="FFFFFF"/>
+        </w:rPr>
+        <w:t>Asserts false if Enemy2 is not in proximity and true otherwise</w:t>
+      </w:r>
+    </w:p>
+    <w:p>
+      <w:pPr>
+        <w:pStyle w:val="NormalWeb"/>
         <w:numPr>
           <w:ilvl w:val="3"/>
           <w:numId w:val="11"/>
         </w:numPr>
-        <w:rPr>
-          <w:rFonts w:ascii="Times New Roman" w:eastAsia="Times New Roman" w:hAnsi="Times New Roman" w:cs="Times New Roman"/>
-          <w:sz w:val="24"/>
-          <w:szCs w:val="24"/>
-          <w:lang w:val="en-US"/>
-        </w:rPr>
-      </w:pPr>
-      <w:r>
-        <w:rPr>
-          <w:rFonts w:ascii="Times New Roman" w:eastAsia="Times New Roman" w:hAnsi="Times New Roman" w:cs="Times New Roman"/>
-          <w:sz w:val="24"/>
-          <w:szCs w:val="24"/>
-          <w:lang w:val="en-US"/>
-        </w:rPr>
-        <w:t>Creates an Enemy1 on the upper path</w:t>
-      </w:r>
-    </w:p>
-    <w:p>
-      <w:pPr>
-        <w:pStyle w:val="ListParagraph"/>
+        <w:spacing w:before="0" w:beforeAutospacing="0" w:after="0" w:afterAutospacing="0" w:line="276" w:lineRule="auto"/>
+        <w:textAlignment w:val="baseline"/>
+        <w:rPr>
+          <w:color w:val="000000"/>
+        </w:rPr>
+      </w:pPr>
+      <w:r>
+        <w:rPr>
+          <w:color w:val="000000"/>
+          <w:shd w:val="clear" w:color="auto" w:fill="FFFFFF"/>
+        </w:rPr>
+        <w:t>Checks to see if Tower1, Tower2 and Tower3 are in proximity to Enemy3</w:t>
+      </w:r>
+    </w:p>
+    <w:p>
+      <w:pPr>
+        <w:pStyle w:val="NormalWeb"/>
+        <w:numPr>
+          <w:ilvl w:val="4"/>
+          <w:numId w:val="5"/>
+        </w:numPr>
+        <w:spacing w:before="0" w:beforeAutospacing="0" w:after="0" w:afterAutospacing="0" w:line="276" w:lineRule="auto"/>
+        <w:textAlignment w:val="baseline"/>
+        <w:rPr>
+          <w:color w:val="000000"/>
+        </w:rPr>
+      </w:pPr>
+      <w:r>
+        <w:rPr>
+          <w:color w:val="000000"/>
+          <w:shd w:val="clear" w:color="auto" w:fill="FFFFFF"/>
+        </w:rPr>
+        <w:t>testEnemy3</w:t>
+      </w:r>
+      <w:proofErr w:type="gramStart"/>
+      <w:r>
+        <w:rPr>
+          <w:color w:val="000000"/>
+          <w:shd w:val="clear" w:color="auto" w:fill="FFFFFF"/>
+        </w:rPr>
+        <w:t>Proximity(</w:t>
+      </w:r>
+      <w:proofErr w:type="gramEnd"/>
+      <w:r>
+        <w:rPr>
+          <w:color w:val="000000"/>
+          <w:shd w:val="clear" w:color="auto" w:fill="FFFFFF"/>
+        </w:rPr>
+        <w:t>)</w:t>
+      </w:r>
+    </w:p>
+    <w:p>
+      <w:pPr>
+        <w:pStyle w:val="NormalWeb"/>
+        <w:numPr>
+          <w:ilvl w:val="5"/>
+          <w:numId w:val="5"/>
+        </w:numPr>
+        <w:spacing w:before="0" w:beforeAutospacing="0" w:after="0" w:afterAutospacing="0" w:line="276" w:lineRule="auto"/>
+        <w:textAlignment w:val="baseline"/>
+        <w:rPr>
+          <w:color w:val="000000"/>
+        </w:rPr>
+      </w:pPr>
+      <w:r>
+        <w:rPr>
+          <w:color w:val="000000"/>
+          <w:shd w:val="clear" w:color="auto" w:fill="FFFFFF"/>
+        </w:rPr>
+        <w:t>Creates a new Enemy3, Tower1, Tower2 and Tower3</w:t>
+      </w:r>
+    </w:p>
+    <w:p>
+      <w:pPr>
+        <w:pStyle w:val="NormalWeb"/>
+        <w:numPr>
+          <w:ilvl w:val="5"/>
+          <w:numId w:val="5"/>
+        </w:numPr>
+        <w:spacing w:before="0" w:beforeAutospacing="0" w:after="0" w:afterAutospacing="0" w:line="276" w:lineRule="auto"/>
+        <w:textAlignment w:val="baseline"/>
+        <w:rPr>
+          <w:color w:val="000000"/>
+        </w:rPr>
+      </w:pPr>
+      <w:r>
+        <w:rPr>
+          <w:color w:val="000000"/>
+          <w:shd w:val="clear" w:color="auto" w:fill="FFFFFF"/>
+        </w:rPr>
+        <w:t>Asserts false if Enemy3 is not in proximity and true otherwise</w:t>
+      </w:r>
+    </w:p>
+    <w:p>
+      <w:pPr>
+        <w:pStyle w:val="NormalWeb"/>
+        <w:numPr>
+          <w:ilvl w:val="3"/>
+          <w:numId w:val="11"/>
+        </w:numPr>
+        <w:spacing w:before="0" w:beforeAutospacing="0" w:after="0" w:afterAutospacing="0" w:line="276" w:lineRule="auto"/>
+        <w:textAlignment w:val="baseline"/>
+        <w:rPr>
+          <w:color w:val="000000"/>
+        </w:rPr>
+      </w:pPr>
+      <w:r>
+        <w:rPr>
+          <w:color w:val="000000"/>
+        </w:rPr>
+        <w:t xml:space="preserve">Checks to see if Tower1, Tower2, and Tower3 are in proximity to </w:t>
+      </w:r>
+      <w:proofErr w:type="spellStart"/>
+      <w:r>
+        <w:rPr>
+          <w:color w:val="000000"/>
+        </w:rPr>
+        <w:t>FinalEnemy</w:t>
+      </w:r>
+      <w:proofErr w:type="spellEnd"/>
+    </w:p>
+    <w:p>
+      <w:pPr>
+        <w:pStyle w:val="NormalWeb"/>
+        <w:numPr>
+          <w:ilvl w:val="1"/>
+          <w:numId w:val="11"/>
+        </w:numPr>
+        <w:spacing w:before="0" w:beforeAutospacing="0" w:after="0" w:afterAutospacing="0" w:line="276" w:lineRule="auto"/>
+        <w:textAlignment w:val="baseline"/>
+        <w:rPr>
+          <w:color w:val="000000"/>
+        </w:rPr>
+      </w:pPr>
+      <w:proofErr w:type="spellStart"/>
+      <w:proofErr w:type="gramStart"/>
+      <w:r>
+        <w:rPr>
+          <w:color w:val="000000"/>
+        </w:rPr>
+        <w:t>testFinalEnemyProximity</w:t>
+      </w:r>
+      <w:proofErr w:type="spellEnd"/>
+      <w:r>
+        <w:rPr>
+          <w:color w:val="000000"/>
+        </w:rPr>
+        <w:t>(</w:t>
+      </w:r>
+      <w:proofErr w:type="gramEnd"/>
+      <w:r>
+        <w:rPr>
+          <w:color w:val="000000"/>
+        </w:rPr>
+        <w:t>)</w:t>
+      </w:r>
+    </w:p>
+    <w:p>
+      <w:pPr>
+        <w:pStyle w:val="NormalWeb"/>
         <w:numPr>
           <w:ilvl w:val="2"/>
           <w:numId w:val="11"/>
         </w:numPr>
-        <w:rPr>
-          <w:rFonts w:ascii="Times New Roman" w:eastAsia="Times New Roman" w:hAnsi="Times New Roman" w:cs="Times New Roman"/>
-          <w:sz w:val="24"/>
-          <w:szCs w:val="24"/>
-          <w:lang w:val="en-US"/>
-        </w:rPr>
-      </w:pPr>
+        <w:spacing w:before="0" w:beforeAutospacing="0" w:after="0" w:afterAutospacing="0" w:line="276" w:lineRule="auto"/>
+        <w:textAlignment w:val="baseline"/>
+        <w:rPr>
+          <w:color w:val="000000"/>
+        </w:rPr>
+      </w:pPr>
+      <w:r>
+        <w:rPr>
+          <w:color w:val="000000"/>
+        </w:rPr>
+        <w:t xml:space="preserve">Creates a new </w:t>
+      </w:r>
       <w:proofErr w:type="spellStart"/>
       <w:r>
         <w:rPr>
-          <w:rFonts w:ascii="Times New Roman" w:eastAsia="Times New Roman" w:hAnsi="Times New Roman" w:cs="Times New Roman"/>
-          <w:sz w:val="24"/>
-          <w:szCs w:val="24"/>
-          <w:lang w:val="en-US"/>
-        </w:rPr>
-        <w:t>testEnemyWalkMiddlePath</w:t>
+          <w:color w:val="000000"/>
+        </w:rPr>
+        <w:t>FinalEnemy</w:t>
       </w:r>
       <w:proofErr w:type="spellEnd"/>
       <w:r>
         <w:rPr>
-          <w:rFonts w:ascii="Times New Roman" w:eastAsia="Times New Roman" w:hAnsi="Times New Roman" w:cs="Times New Roman"/>
-          <w:sz w:val="24"/>
-          <w:szCs w:val="24"/>
-          <w:lang w:val="en-US"/>
-        </w:rPr>
-        <w:t>()</w:t>
-      </w:r>
-    </w:p>
-    <w:p>
-      <w:pPr>
-        <w:pStyle w:val="ListParagraph"/>
-        <w:numPr>
-          <w:ilvl w:val="3"/>
-          <w:numId w:val="11"/>
-        </w:numPr>
-        <w:rPr>
-          <w:rFonts w:ascii="Times New Roman" w:eastAsia="Times New Roman" w:hAnsi="Times New Roman" w:cs="Times New Roman"/>
-          <w:sz w:val="24"/>
-          <w:szCs w:val="24"/>
-          <w:lang w:val="en-US"/>
-        </w:rPr>
-      </w:pPr>
-      <w:r>
-        <w:rPr>
-          <w:rFonts w:ascii="Times New Roman" w:eastAsia="Times New Roman" w:hAnsi="Times New Roman" w:cs="Times New Roman"/>
-          <w:sz w:val="24"/>
-          <w:szCs w:val="24"/>
-          <w:lang w:val="en-US"/>
-        </w:rPr>
-        <w:t>Checks if the enemy on the middle path correctly walks downwards</w:t>
-      </w:r>
-    </w:p>
-    <w:p>
-      <w:pPr>
-        <w:pStyle w:val="ListParagraph"/>
+          <w:color w:val="000000"/>
+        </w:rPr>
+        <w:t>, Tower1, Tower2, and Tower3</w:t>
+      </w:r>
+    </w:p>
+    <w:p>
+      <w:pPr>
+        <w:pStyle w:val="NormalWeb"/>
         <w:numPr>
           <w:ilvl w:val="2"/>
           <w:numId w:val="11"/>
         </w:numPr>
-        <w:rPr>
-          <w:rFonts w:ascii="Times New Roman" w:eastAsia="Times New Roman" w:hAnsi="Times New Roman" w:cs="Times New Roman"/>
-          <w:sz w:val="24"/>
-          <w:szCs w:val="24"/>
-          <w:lang w:val="en-US"/>
-        </w:rPr>
-      </w:pPr>
+        <w:spacing w:before="0" w:beforeAutospacing="0" w:after="0" w:afterAutospacing="0" w:line="276" w:lineRule="auto"/>
+        <w:textAlignment w:val="baseline"/>
+        <w:rPr>
+          <w:color w:val="000000"/>
+        </w:rPr>
+      </w:pPr>
+      <w:r>
+        <w:rPr>
+          <w:color w:val="000000"/>
+        </w:rPr>
+        <w:t xml:space="preserve">Asserts false if </w:t>
+      </w:r>
       <w:proofErr w:type="spellStart"/>
       <w:r>
         <w:rPr>
-          <w:rFonts w:ascii="Times New Roman" w:eastAsia="Times New Roman" w:hAnsi="Times New Roman" w:cs="Times New Roman"/>
-          <w:sz w:val="24"/>
-          <w:szCs w:val="24"/>
-          <w:lang w:val="en-US"/>
-        </w:rPr>
-        <w:t>testEnemyWalkLowerPath</w:t>
+          <w:color w:val="000000"/>
+        </w:rPr>
+        <w:t>FinalEnemy</w:t>
       </w:r>
       <w:proofErr w:type="spellEnd"/>
       <w:r>
         <w:rPr>
-          <w:rFonts w:ascii="Times New Roman" w:eastAsia="Times New Roman" w:hAnsi="Times New Roman" w:cs="Times New Roman"/>
-          <w:sz w:val="24"/>
-          <w:szCs w:val="24"/>
-          <w:lang w:val="en-US"/>
-        </w:rPr>
-        <w:t>()</w:t>
-      </w:r>
-    </w:p>
-    <w:p>
-      <w:pPr>
-        <w:pStyle w:val="ListParagraph"/>
-        <w:numPr>
-          <w:ilvl w:val="3"/>
+          <w:color w:val="000000"/>
+        </w:rPr>
+        <w:t xml:space="preserve"> is not in proximity and true otherwise</w:t>
+      </w:r>
+    </w:p>
+    <w:p>
+      <w:pPr>
+        <w:pStyle w:val="NormalWeb"/>
+        <w:numPr>
+          <w:ilvl w:val="0"/>
           <w:numId w:val="11"/>
         </w:numPr>
-        <w:rPr>
-          <w:rFonts w:ascii="Times New Roman" w:eastAsia="Times New Roman" w:hAnsi="Times New Roman" w:cs="Times New Roman"/>
-          <w:sz w:val="24"/>
-          <w:szCs w:val="24"/>
-          <w:lang w:val="en-US"/>
-        </w:rPr>
-      </w:pPr>
-      <w:r>
-        <w:rPr>
-          <w:rFonts w:ascii="Times New Roman" w:eastAsia="Times New Roman" w:hAnsi="Times New Roman" w:cs="Times New Roman"/>
-          <w:sz w:val="24"/>
-          <w:szCs w:val="24"/>
-          <w:lang w:val="en-US"/>
-        </w:rPr>
-        <w:t>Creates enemy1 on the lower path close to the base</w:t>
-      </w:r>
-    </w:p>
-    <w:p>
-      <w:pPr>
-        <w:pStyle w:val="ListParagraph"/>
-        <w:numPr>
-          <w:ilvl w:val="3"/>
+        <w:spacing w:before="0" w:beforeAutospacing="0" w:after="0" w:afterAutospacing="0" w:line="276" w:lineRule="auto"/>
+        <w:textAlignment w:val="baseline"/>
+        <w:rPr>
+          <w:color w:val="000000"/>
+        </w:rPr>
+      </w:pPr>
+      <w:r>
+        <w:rPr>
+          <w:color w:val="000000"/>
+        </w:rPr>
+        <w:t>Checks to see if Final Enemy spawns</w:t>
+      </w:r>
+    </w:p>
+    <w:p>
+      <w:pPr>
+        <w:pStyle w:val="NormalWeb"/>
+        <w:numPr>
+          <w:ilvl w:val="1"/>
           <w:numId w:val="11"/>
         </w:numPr>
-        <w:rPr>
-          <w:rFonts w:ascii="Times New Roman" w:eastAsia="Times New Roman" w:hAnsi="Times New Roman" w:cs="Times New Roman"/>
-          <w:sz w:val="24"/>
-          <w:szCs w:val="24"/>
-          <w:lang w:val="en-US"/>
-        </w:rPr>
-      </w:pPr>
-      <w:r>
-        <w:rPr>
-          <w:rFonts w:ascii="Times New Roman" w:eastAsia="Times New Roman" w:hAnsi="Times New Roman" w:cs="Times New Roman"/>
-          <w:sz w:val="24"/>
-          <w:szCs w:val="24"/>
-          <w:lang w:val="en-US"/>
-        </w:rPr>
-        <w:t>Checks if the enemy on the lower path correctly walks left into the base and disappears</w:t>
-      </w:r>
-    </w:p>
-    <w:p>
-      <w:pPr>
-        <w:pStyle w:val="ListParagraph"/>
+        <w:spacing w:before="0" w:beforeAutospacing="0" w:after="0" w:afterAutospacing="0" w:line="276" w:lineRule="auto"/>
+        <w:textAlignment w:val="baseline"/>
+        <w:rPr>
+          <w:color w:val="000000"/>
+        </w:rPr>
+      </w:pPr>
+      <w:proofErr w:type="spellStart"/>
+      <w:proofErr w:type="gramStart"/>
+      <w:r>
+        <w:rPr>
+          <w:color w:val="000000"/>
+        </w:rPr>
+        <w:t>testFinalEnemySpawns</w:t>
+      </w:r>
+      <w:proofErr w:type="spellEnd"/>
+      <w:r>
+        <w:rPr>
+          <w:color w:val="000000"/>
+        </w:rPr>
+        <w:t>(</w:t>
+      </w:r>
+      <w:proofErr w:type="gramEnd"/>
+      <w:r>
+        <w:rPr>
+          <w:color w:val="000000"/>
+        </w:rPr>
+        <w:t>)</w:t>
+      </w:r>
+    </w:p>
+    <w:p>
+      <w:pPr>
+        <w:pStyle w:val="NormalWeb"/>
         <w:numPr>
           <w:ilvl w:val="2"/>
           <w:numId w:val="11"/>
         </w:numPr>
-        <w:rPr>
-          <w:rFonts w:ascii="Times New Roman" w:eastAsia="Times New Roman" w:hAnsi="Times New Roman" w:cs="Times New Roman"/>
-          <w:sz w:val="24"/>
-          <w:szCs w:val="24"/>
-          <w:lang w:val="en-US"/>
-        </w:rPr>
-      </w:pPr>
-      <w:r>
-        <w:rPr>
-          <w:rFonts w:ascii="Times New Roman" w:eastAsia="Times New Roman" w:hAnsi="Times New Roman" w:cs="Times New Roman"/>
-          <w:sz w:val="24"/>
-          <w:szCs w:val="24"/>
-          <w:lang w:val="en-US"/>
-        </w:rPr>
-        <w:t>Initial x and y position of each enemy in the array list at the start of the game is different from their x and y position when they have walked to reach the base</w:t>
-      </w:r>
-    </w:p>
-    <w:p>
-      <w:pPr>
-        <w:pStyle w:val="ListParagraph"/>
-        <w:numPr>
-          <w:ilvl w:val="1"/>
-          <w:numId w:val="11"/>
-        </w:numPr>
-        <w:rPr>
-          <w:rFonts w:ascii="Times New Roman" w:eastAsia="Times New Roman" w:hAnsi="Times New Roman" w:cs="Times New Roman"/>
-          <w:sz w:val="24"/>
-          <w:szCs w:val="24"/>
-          <w:lang w:val="en-US"/>
-        </w:rPr>
-      </w:pPr>
-      <w:r>
-        <w:rPr>
-          <w:rFonts w:ascii="Times New Roman" w:eastAsia="Times New Roman" w:hAnsi="Times New Roman" w:cs="Times New Roman"/>
-          <w:sz w:val="24"/>
-          <w:szCs w:val="24"/>
-          <w:lang w:val="en-US"/>
-        </w:rPr>
-        <w:t>Testing that different enemies walk correctly when in the upper path</w:t>
-      </w:r>
-    </w:p>
-    <w:p>
-      <w:pPr>
-        <w:pStyle w:val="ListParagraph"/>
+        <w:spacing w:before="0" w:beforeAutospacing="0" w:after="0" w:afterAutospacing="0" w:line="276" w:lineRule="auto"/>
+        <w:textAlignment w:val="baseline"/>
+        <w:rPr>
+          <w:color w:val="000000"/>
+        </w:rPr>
+      </w:pPr>
+      <w:r>
+        <w:rPr>
+          <w:color w:val="000000"/>
+        </w:rPr>
+        <w:t xml:space="preserve">Calls the </w:t>
+      </w:r>
+      <w:proofErr w:type="spellStart"/>
+      <w:r>
+        <w:rPr>
+          <w:color w:val="000000"/>
+        </w:rPr>
+        <w:t>CreateEnemy</w:t>
+      </w:r>
+      <w:proofErr w:type="spellEnd"/>
+      <w:r>
+        <w:rPr>
+          <w:color w:val="000000"/>
+        </w:rPr>
+        <w:t>() method during round 5</w:t>
+      </w:r>
+    </w:p>
+    <w:p>
+      <w:pPr>
+        <w:pStyle w:val="NormalWeb"/>
         <w:numPr>
           <w:ilvl w:val="2"/>
           <w:numId w:val="11"/>
         </w:numPr>
-        <w:rPr>
-          <w:rFonts w:ascii="Times New Roman" w:eastAsia="Times New Roman" w:hAnsi="Times New Roman" w:cs="Times New Roman"/>
-          <w:sz w:val="24"/>
-          <w:szCs w:val="24"/>
-          <w:lang w:val="en-US"/>
-        </w:rPr>
-      </w:pPr>
-      <w:r>
-        <w:rPr>
-          <w:rFonts w:ascii="Times New Roman" w:eastAsia="Times New Roman" w:hAnsi="Times New Roman" w:cs="Times New Roman"/>
-          <w:sz w:val="24"/>
-          <w:szCs w:val="24"/>
-          <w:lang w:val="en-US"/>
-        </w:rPr>
-        <w:t>testEnemy1IsWalking()</w:t>
-      </w:r>
-    </w:p>
-    <w:p>
-      <w:pPr>
-        <w:pStyle w:val="ListParagraph"/>
-        <w:numPr>
-          <w:ilvl w:val="3"/>
-          <w:numId w:val="11"/>
-        </w:numPr>
-        <w:rPr>
-          <w:rFonts w:ascii="Times New Roman" w:eastAsia="Times New Roman" w:hAnsi="Times New Roman" w:cs="Times New Roman"/>
-          <w:sz w:val="24"/>
-          <w:szCs w:val="24"/>
-          <w:lang w:val="en-US"/>
-        </w:rPr>
-      </w:pPr>
-      <w:r>
-        <w:rPr>
-          <w:rFonts w:ascii="Times New Roman" w:eastAsia="Times New Roman" w:hAnsi="Times New Roman" w:cs="Times New Roman"/>
-          <w:sz w:val="24"/>
-          <w:szCs w:val="24"/>
-          <w:lang w:val="en-US"/>
-        </w:rPr>
-        <w:t xml:space="preserve">Creates an </w:t>
+        <w:spacing w:before="0" w:beforeAutospacing="0" w:after="0" w:afterAutospacing="0" w:line="276" w:lineRule="auto"/>
+        <w:textAlignment w:val="baseline"/>
+        <w:rPr>
+          <w:color w:val="000000"/>
+        </w:rPr>
+      </w:pPr>
+      <w:r>
+        <w:rPr>
+          <w:color w:val="000000"/>
+        </w:rPr>
+        <w:t xml:space="preserve">Asserts true if the enemy created is of type </w:t>
       </w:r>
       <w:proofErr w:type="spellStart"/>
       <w:r>
         <w:rPr>
-          <w:rFonts w:ascii="Times New Roman" w:eastAsia="Times New Roman" w:hAnsi="Times New Roman" w:cs="Times New Roman"/>
-          <w:sz w:val="24"/>
-          <w:szCs w:val="24"/>
-          <w:lang w:val="en-US"/>
-        </w:rPr>
-        <w:t>ArrayList</w:t>
+          <w:color w:val="000000"/>
+        </w:rPr>
+        <w:t>FinalEnemy</w:t>
       </w:r>
       <w:proofErr w:type="spellEnd"/>
-      <w:r>
-        <w:rPr>
-          <w:rFonts w:ascii="Times New Roman" w:eastAsia="Times New Roman" w:hAnsi="Times New Roman" w:cs="Times New Roman"/>
-          <w:sz w:val="24"/>
-          <w:szCs w:val="24"/>
-          <w:lang w:val="en-US"/>
-        </w:rPr>
-        <w:t xml:space="preserve"> </w:t>
-      </w:r>
-      <w:r>
-        <w:rPr>
-          <w:rFonts w:ascii="Times New Roman" w:eastAsia="Times New Roman" w:hAnsi="Times New Roman" w:cs="Times New Roman"/>
-          <w:sz w:val="24"/>
-          <w:szCs w:val="24"/>
-          <w:lang w:val="en-US"/>
-        </w:rPr>
-        <w:t>containing enemy1</w:t>
-      </w:r>
-    </w:p>
-    <w:p>
-      <w:pPr>
-        <w:pStyle w:val="ListParagraph"/>
-        <w:numPr>
-          <w:ilvl w:val="3"/>
-          <w:numId w:val="11"/>
-        </w:numPr>
-        <w:rPr>
-          <w:rFonts w:ascii="Times New Roman" w:eastAsia="Times New Roman" w:hAnsi="Times New Roman" w:cs="Times New Roman"/>
-          <w:sz w:val="24"/>
-          <w:szCs w:val="24"/>
-          <w:lang w:val="en-US"/>
-        </w:rPr>
-      </w:pPr>
-      <w:r>
-        <w:rPr>
-          <w:rFonts w:ascii="Times New Roman" w:eastAsia="Times New Roman" w:hAnsi="Times New Roman" w:cs="Times New Roman"/>
-          <w:sz w:val="24"/>
-          <w:szCs w:val="24"/>
-          <w:lang w:val="en-US"/>
-        </w:rPr>
-        <w:t xml:space="preserve">Calls the </w:t>
-      </w:r>
-      <w:proofErr w:type="spellStart"/>
-      <w:r>
-        <w:rPr>
-          <w:rFonts w:ascii="Times New Roman" w:eastAsia="Times New Roman" w:hAnsi="Times New Roman" w:cs="Times New Roman"/>
-          <w:sz w:val="24"/>
-          <w:szCs w:val="24"/>
-          <w:lang w:val="en-US"/>
-        </w:rPr>
-        <w:t>enemyWalk</w:t>
-      </w:r>
-      <w:proofErr w:type="spellEnd"/>
-      <w:r>
-        <w:rPr>
-          <w:rFonts w:ascii="Times New Roman" w:eastAsia="Times New Roman" w:hAnsi="Times New Roman" w:cs="Times New Roman"/>
-          <w:sz w:val="24"/>
-          <w:szCs w:val="24"/>
-          <w:lang w:val="en-US"/>
-        </w:rPr>
-        <w:t xml:space="preserve">() function with the </w:t>
-      </w:r>
-      <w:proofErr w:type="spellStart"/>
-      <w:r>
-        <w:rPr>
-          <w:rFonts w:ascii="Times New Roman" w:eastAsia="Times New Roman" w:hAnsi="Times New Roman" w:cs="Times New Roman"/>
-          <w:sz w:val="24"/>
-          <w:szCs w:val="24"/>
-          <w:lang w:val="en-US"/>
-        </w:rPr>
-        <w:t>ArrayList</w:t>
-      </w:r>
-      <w:proofErr w:type="spellEnd"/>
-      <w:r>
-        <w:rPr>
-          <w:rFonts w:ascii="Times New Roman" w:eastAsia="Times New Roman" w:hAnsi="Times New Roman" w:cs="Times New Roman"/>
-          <w:sz w:val="24"/>
-          <w:szCs w:val="24"/>
-          <w:lang w:val="en-US"/>
-        </w:rPr>
-        <w:t xml:space="preserve"> created as a parameter</w:t>
-      </w:r>
-    </w:p>
-    <w:p>
-      <w:pPr>
-        <w:pStyle w:val="ListParagraph"/>
-        <w:numPr>
-          <w:ilvl w:val="3"/>
-          <w:numId w:val="11"/>
-        </w:numPr>
-        <w:rPr>
-          <w:rFonts w:ascii="Times New Roman" w:eastAsia="Times New Roman" w:hAnsi="Times New Roman" w:cs="Times New Roman"/>
-          <w:sz w:val="24"/>
-          <w:szCs w:val="24"/>
-          <w:lang w:val="en-US"/>
-        </w:rPr>
-      </w:pPr>
-      <w:r>
-        <w:rPr>
-          <w:rFonts w:ascii="Times New Roman" w:eastAsia="Times New Roman" w:hAnsi="Times New Roman" w:cs="Times New Roman"/>
-          <w:sz w:val="24"/>
-          <w:szCs w:val="24"/>
-          <w:lang w:val="en-US"/>
-        </w:rPr>
-        <w:t>Checks to see that the</w:t>
-      </w:r>
-      <w:r>
-        <w:rPr>
-          <w:rFonts w:ascii="Times New Roman" w:eastAsia="Times New Roman" w:hAnsi="Times New Roman" w:cs="Times New Roman"/>
-          <w:sz w:val="24"/>
-          <w:szCs w:val="24"/>
-          <w:lang w:val="en-US"/>
-        </w:rPr>
-        <w:t xml:space="preserve"> change in x from its initial position to its position after walking is its walking speed.</w:t>
-      </w:r>
-    </w:p>
-    <w:p>
-      <w:pPr>
-        <w:pStyle w:val="ListParagraph"/>
-        <w:numPr>
-          <w:ilvl w:val="2"/>
-          <w:numId w:val="11"/>
-        </w:numPr>
-        <w:rPr>
-          <w:rFonts w:ascii="Times New Roman" w:eastAsia="Times New Roman" w:hAnsi="Times New Roman" w:cs="Times New Roman"/>
-          <w:sz w:val="24"/>
-          <w:szCs w:val="24"/>
-          <w:lang w:val="en-US"/>
-        </w:rPr>
-      </w:pPr>
-      <w:r>
-        <w:rPr>
-          <w:rFonts w:ascii="Times New Roman" w:eastAsia="Times New Roman" w:hAnsi="Times New Roman" w:cs="Times New Roman"/>
-          <w:sz w:val="24"/>
-          <w:szCs w:val="24"/>
-          <w:lang w:val="en-US"/>
-        </w:rPr>
-        <w:t>testEnemy2IsWalking()</w:t>
-      </w:r>
-    </w:p>
-    <w:p>
-      <w:pPr>
-        <w:pStyle w:val="ListParagraph"/>
-        <w:numPr>
-          <w:ilvl w:val="3"/>
-          <w:numId w:val="11"/>
-        </w:numPr>
-        <w:rPr>
-          <w:rFonts w:ascii="Times New Roman" w:eastAsia="Times New Roman" w:hAnsi="Times New Roman" w:cs="Times New Roman"/>
-          <w:sz w:val="24"/>
-          <w:szCs w:val="24"/>
-          <w:lang w:val="en-US"/>
-        </w:rPr>
-      </w:pPr>
-      <w:r>
-        <w:rPr>
-          <w:rFonts w:ascii="Times New Roman" w:eastAsia="Times New Roman" w:hAnsi="Times New Roman" w:cs="Times New Roman"/>
-          <w:sz w:val="24"/>
-          <w:szCs w:val="24"/>
-          <w:lang w:val="en-US"/>
-        </w:rPr>
-        <w:t xml:space="preserve">Creates an </w:t>
-      </w:r>
-      <w:proofErr w:type="spellStart"/>
-      <w:r>
-        <w:rPr>
-          <w:rFonts w:ascii="Times New Roman" w:eastAsia="Times New Roman" w:hAnsi="Times New Roman" w:cs="Times New Roman"/>
-          <w:sz w:val="24"/>
-          <w:szCs w:val="24"/>
-          <w:lang w:val="en-US"/>
-        </w:rPr>
-        <w:t>ArrayList</w:t>
-      </w:r>
-      <w:proofErr w:type="spellEnd"/>
-      <w:r>
-        <w:rPr>
-          <w:rFonts w:ascii="Times New Roman" w:eastAsia="Times New Roman" w:hAnsi="Times New Roman" w:cs="Times New Roman"/>
-          <w:sz w:val="24"/>
-          <w:szCs w:val="24"/>
-          <w:lang w:val="en-US"/>
-        </w:rPr>
-        <w:t xml:space="preserve"> containing enemy2</w:t>
-      </w:r>
-    </w:p>
-    <w:p>
-      <w:pPr>
-        <w:pStyle w:val="ListParagraph"/>
-        <w:numPr>
-          <w:ilvl w:val="3"/>
-          <w:numId w:val="11"/>
-        </w:numPr>
-        <w:rPr>
-          <w:rFonts w:ascii="Times New Roman" w:eastAsia="Times New Roman" w:hAnsi="Times New Roman" w:cs="Times New Roman"/>
-          <w:sz w:val="24"/>
-          <w:szCs w:val="24"/>
-          <w:lang w:val="en-US"/>
-        </w:rPr>
-      </w:pPr>
-      <w:r>
-        <w:rPr>
-          <w:rFonts w:ascii="Times New Roman" w:eastAsia="Times New Roman" w:hAnsi="Times New Roman" w:cs="Times New Roman"/>
-          <w:sz w:val="24"/>
-          <w:szCs w:val="24"/>
-          <w:lang w:val="en-US"/>
-        </w:rPr>
-        <w:t xml:space="preserve">Calls the </w:t>
-      </w:r>
-      <w:proofErr w:type="spellStart"/>
-      <w:r>
-        <w:rPr>
-          <w:rFonts w:ascii="Times New Roman" w:eastAsia="Times New Roman" w:hAnsi="Times New Roman" w:cs="Times New Roman"/>
-          <w:sz w:val="24"/>
-          <w:szCs w:val="24"/>
-          <w:lang w:val="en-US"/>
-        </w:rPr>
-        <w:t>enemyWalk</w:t>
-      </w:r>
-      <w:proofErr w:type="spellEnd"/>
-      <w:r>
-        <w:rPr>
-          <w:rFonts w:ascii="Times New Roman" w:eastAsia="Times New Roman" w:hAnsi="Times New Roman" w:cs="Times New Roman"/>
-          <w:sz w:val="24"/>
-          <w:szCs w:val="24"/>
-          <w:lang w:val="en-US"/>
-        </w:rPr>
-        <w:t xml:space="preserve">() function with the </w:t>
-      </w:r>
-      <w:proofErr w:type="spellStart"/>
-      <w:r>
-        <w:rPr>
-          <w:rFonts w:ascii="Times New Roman" w:eastAsia="Times New Roman" w:hAnsi="Times New Roman" w:cs="Times New Roman"/>
-          <w:sz w:val="24"/>
-          <w:szCs w:val="24"/>
-          <w:lang w:val="en-US"/>
-        </w:rPr>
-        <w:t>ArrayList</w:t>
-      </w:r>
-      <w:proofErr w:type="spellEnd"/>
-      <w:r>
-        <w:rPr>
-          <w:rFonts w:ascii="Times New Roman" w:eastAsia="Times New Roman" w:hAnsi="Times New Roman" w:cs="Times New Roman"/>
-          <w:sz w:val="24"/>
-          <w:szCs w:val="24"/>
-          <w:lang w:val="en-US"/>
-        </w:rPr>
-        <w:t xml:space="preserve"> created as a parameter</w:t>
-      </w:r>
-    </w:p>
-    <w:p>
-      <w:pPr>
-        <w:pStyle w:val="ListParagraph"/>
-        <w:numPr>
-          <w:ilvl w:val="3"/>
-          <w:numId w:val="11"/>
-        </w:numPr>
-        <w:rPr>
-          <w:rFonts w:ascii="Times New Roman" w:eastAsia="Times New Roman" w:hAnsi="Times New Roman" w:cs="Times New Roman"/>
-          <w:sz w:val="24"/>
-          <w:szCs w:val="24"/>
-          <w:lang w:val="en-US"/>
-        </w:rPr>
-      </w:pPr>
-      <w:r>
-        <w:rPr>
-          <w:rFonts w:ascii="Times New Roman" w:eastAsia="Times New Roman" w:hAnsi="Times New Roman" w:cs="Times New Roman"/>
-          <w:sz w:val="24"/>
-          <w:szCs w:val="24"/>
-          <w:lang w:val="en-US"/>
-        </w:rPr>
-        <w:t>Checks to see that the change in x from its initial position to its position after walking is its walking speed.</w:t>
-      </w:r>
-    </w:p>
-    <w:p>
-      <w:pPr>
-        <w:pStyle w:val="ListParagraph"/>
-        <w:numPr>
-          <w:ilvl w:val="2"/>
-          <w:numId w:val="11"/>
-        </w:numPr>
-        <w:rPr>
-          <w:rFonts w:ascii="Times New Roman" w:eastAsia="Times New Roman" w:hAnsi="Times New Roman" w:cs="Times New Roman"/>
-          <w:sz w:val="24"/>
-          <w:szCs w:val="24"/>
-          <w:lang w:val="en-US"/>
-        </w:rPr>
-      </w:pPr>
-      <w:r>
-        <w:rPr>
-          <w:rFonts w:ascii="Times New Roman" w:eastAsia="Times New Roman" w:hAnsi="Times New Roman" w:cs="Times New Roman"/>
-          <w:sz w:val="24"/>
-          <w:szCs w:val="24"/>
-          <w:lang w:val="en-US"/>
-        </w:rPr>
-        <w:t>testEnemy3IsWalking()</w:t>
-      </w:r>
-    </w:p>
-    <w:p>
-      <w:pPr>
-        <w:pStyle w:val="ListParagraph"/>
-        <w:numPr>
-          <w:ilvl w:val="3"/>
-          <w:numId w:val="11"/>
-        </w:numPr>
-        <w:rPr>
-          <w:rFonts w:ascii="Times New Roman" w:eastAsia="Times New Roman" w:hAnsi="Times New Roman" w:cs="Times New Roman"/>
-          <w:sz w:val="24"/>
-          <w:szCs w:val="24"/>
-          <w:lang w:val="en-US"/>
-        </w:rPr>
-      </w:pPr>
-      <w:r>
-        <w:rPr>
-          <w:rFonts w:ascii="Times New Roman" w:eastAsia="Times New Roman" w:hAnsi="Times New Roman" w:cs="Times New Roman"/>
-          <w:sz w:val="24"/>
-          <w:szCs w:val="24"/>
-          <w:lang w:val="en-US"/>
-        </w:rPr>
-        <w:t xml:space="preserve">Creates an </w:t>
-      </w:r>
-      <w:proofErr w:type="spellStart"/>
-      <w:r>
-        <w:rPr>
-          <w:rFonts w:ascii="Times New Roman" w:eastAsia="Times New Roman" w:hAnsi="Times New Roman" w:cs="Times New Roman"/>
-          <w:sz w:val="24"/>
-          <w:szCs w:val="24"/>
-          <w:lang w:val="en-US"/>
-        </w:rPr>
-        <w:t>ArrayList</w:t>
-      </w:r>
-      <w:proofErr w:type="spellEnd"/>
-      <w:r>
-        <w:rPr>
-          <w:rFonts w:ascii="Times New Roman" w:eastAsia="Times New Roman" w:hAnsi="Times New Roman" w:cs="Times New Roman"/>
-          <w:sz w:val="24"/>
-          <w:szCs w:val="24"/>
-          <w:lang w:val="en-US"/>
-        </w:rPr>
-        <w:t xml:space="preserve"> containing enemy3</w:t>
-      </w:r>
-    </w:p>
-    <w:p>
-      <w:pPr>
-        <w:pStyle w:val="ListParagraph"/>
-        <w:numPr>
-          <w:ilvl w:val="3"/>
-          <w:numId w:val="11"/>
-        </w:numPr>
-        <w:rPr>
-          <w:rFonts w:ascii="Times New Roman" w:eastAsia="Times New Roman" w:hAnsi="Times New Roman" w:cs="Times New Roman"/>
-          <w:sz w:val="24"/>
-          <w:szCs w:val="24"/>
-          <w:lang w:val="en-US"/>
-        </w:rPr>
-      </w:pPr>
-      <w:r>
-        <w:rPr>
-          <w:rFonts w:ascii="Times New Roman" w:eastAsia="Times New Roman" w:hAnsi="Times New Roman" w:cs="Times New Roman"/>
-          <w:sz w:val="24"/>
-          <w:szCs w:val="24"/>
-          <w:lang w:val="en-US"/>
-        </w:rPr>
-        <w:t xml:space="preserve">Calls the </w:t>
-      </w:r>
-      <w:proofErr w:type="spellStart"/>
-      <w:r>
-        <w:rPr>
-          <w:rFonts w:ascii="Times New Roman" w:eastAsia="Times New Roman" w:hAnsi="Times New Roman" w:cs="Times New Roman"/>
-          <w:sz w:val="24"/>
-          <w:szCs w:val="24"/>
-          <w:lang w:val="en-US"/>
-        </w:rPr>
-        <w:t>enemyWalk</w:t>
-      </w:r>
-      <w:proofErr w:type="spellEnd"/>
-      <w:r>
-        <w:rPr>
-          <w:rFonts w:ascii="Times New Roman" w:eastAsia="Times New Roman" w:hAnsi="Times New Roman" w:cs="Times New Roman"/>
-          <w:sz w:val="24"/>
-          <w:szCs w:val="24"/>
-          <w:lang w:val="en-US"/>
-        </w:rPr>
-        <w:t xml:space="preserve">() function with the </w:t>
-      </w:r>
-      <w:proofErr w:type="spellStart"/>
-      <w:r>
-        <w:rPr>
-          <w:rFonts w:ascii="Times New Roman" w:eastAsia="Times New Roman" w:hAnsi="Times New Roman" w:cs="Times New Roman"/>
-          <w:sz w:val="24"/>
-          <w:szCs w:val="24"/>
-          <w:lang w:val="en-US"/>
-        </w:rPr>
-        <w:t>ArrayList</w:t>
-      </w:r>
-      <w:proofErr w:type="spellEnd"/>
-      <w:r>
-        <w:rPr>
-          <w:rFonts w:ascii="Times New Roman" w:eastAsia="Times New Roman" w:hAnsi="Times New Roman" w:cs="Times New Roman"/>
-          <w:sz w:val="24"/>
-          <w:szCs w:val="24"/>
-          <w:lang w:val="en-US"/>
-        </w:rPr>
-        <w:t xml:space="preserve"> created as a parameter</w:t>
-      </w:r>
-    </w:p>
-    <w:p>
-      <w:pPr>
-        <w:pStyle w:val="ListParagraph"/>
-        <w:numPr>
-          <w:ilvl w:val="3"/>
-          <w:numId w:val="11"/>
-        </w:numPr>
-        <w:rPr>
-          <w:rFonts w:ascii="Times New Roman" w:eastAsia="Times New Roman" w:hAnsi="Times New Roman" w:cs="Times New Roman"/>
-          <w:sz w:val="24"/>
-          <w:szCs w:val="24"/>
-          <w:lang w:val="en-US"/>
-        </w:rPr>
-      </w:pPr>
-      <w:r>
-        <w:rPr>
-          <w:rFonts w:ascii="Times New Roman" w:eastAsia="Times New Roman" w:hAnsi="Times New Roman" w:cs="Times New Roman"/>
-          <w:sz w:val="24"/>
-          <w:szCs w:val="24"/>
-          <w:lang w:val="en-US"/>
-        </w:rPr>
-        <w:t>Checks to see that the change in x from its initial position to its position after walking is its walking speed.</w:t>
-      </w:r>
-    </w:p>
-    <w:p>
-      <w:pPr>
-        <w:pStyle w:val="ListParagraph"/>
-        <w:numPr>
-          <w:ilvl w:val="2"/>
-          <w:numId w:val="11"/>
-        </w:numPr>
-        <w:rPr>
-          <w:rFonts w:ascii="Times New Roman" w:eastAsia="Times New Roman" w:hAnsi="Times New Roman" w:cs="Times New Roman"/>
-          <w:sz w:val="24"/>
-          <w:szCs w:val="24"/>
-          <w:lang w:val="en-US"/>
-        </w:rPr>
-      </w:pPr>
-      <w:r>
-        <w:rPr>
-          <w:rFonts w:ascii="Times New Roman" w:eastAsia="Times New Roman" w:hAnsi="Times New Roman" w:cs="Times New Roman"/>
-          <w:sz w:val="24"/>
-          <w:szCs w:val="24"/>
-          <w:lang w:val="en-US"/>
-        </w:rPr>
-        <w:t xml:space="preserve">Makes sure that the </w:t>
-      </w:r>
-      <w:proofErr w:type="spellStart"/>
-      <w:proofErr w:type="gramStart"/>
-      <w:r>
-        <w:rPr>
-          <w:rFonts w:ascii="Times New Roman" w:eastAsia="Times New Roman" w:hAnsi="Times New Roman" w:cs="Times New Roman"/>
-          <w:sz w:val="24"/>
-          <w:szCs w:val="24"/>
-          <w:lang w:val="en-US"/>
-        </w:rPr>
-        <w:t>enemyWalk</w:t>
-      </w:r>
-      <w:proofErr w:type="spellEnd"/>
-      <w:r>
-        <w:rPr>
-          <w:rFonts w:ascii="Times New Roman" w:eastAsia="Times New Roman" w:hAnsi="Times New Roman" w:cs="Times New Roman"/>
-          <w:sz w:val="24"/>
-          <w:szCs w:val="24"/>
-          <w:lang w:val="en-US"/>
-        </w:rPr>
-        <w:t>(</w:t>
-      </w:r>
-      <w:proofErr w:type="gramEnd"/>
-      <w:r>
-        <w:rPr>
-          <w:rFonts w:ascii="Times New Roman" w:eastAsia="Times New Roman" w:hAnsi="Times New Roman" w:cs="Times New Roman"/>
-          <w:sz w:val="24"/>
-          <w:szCs w:val="24"/>
-          <w:lang w:val="en-US"/>
-        </w:rPr>
-        <w:t>) method correctly f</w:t>
-      </w:r>
-      <w:r>
-        <w:rPr>
-          <w:rFonts w:ascii="Times New Roman" w:eastAsia="Times New Roman" w:hAnsi="Times New Roman" w:cs="Times New Roman"/>
-          <w:sz w:val="24"/>
-          <w:szCs w:val="24"/>
-          <w:lang w:val="en-US"/>
-        </w:rPr>
-        <w:t>unctions for each enemy, taking into account their different walking speeds</w:t>
-      </w:r>
-    </w:p>
-    <w:p>
-      <w:pPr>
-        <w:pStyle w:val="NormalWeb"/>
-        <w:spacing w:before="0" w:beforeAutospacing="0" w:after="0" w:afterAutospacing="0"/>
-        <w:rPr>
-          <w:b/>
-          <w:bCs/>
-          <w:color w:val="000000"/>
-          <w:u w:val="single"/>
-        </w:rPr>
-      </w:pPr>
-      <w:r>
-        <w:rPr>
-          <w:b/>
-          <w:bCs/>
-          <w:color w:val="000000"/>
-          <w:u w:val="single"/>
-        </w:rPr>
-        <w:t>Enemy Tests</w:t>
-      </w:r>
-    </w:p>
-    <w:p>
-      <w:pPr>
-        <w:pStyle w:val="NormalWeb"/>
-        <w:spacing w:before="0" w:beforeAutospacing="0" w:after="0" w:afterAutospacing="0"/>
-      </w:pPr>
-    </w:p>
-    <w:p>
-      <w:pPr>
-        <w:pStyle w:val="NormalWeb"/>
-        <w:numPr>
-          <w:ilvl w:val="0"/>
-          <w:numId w:val="28"/>
-        </w:numPr>
-        <w:spacing w:before="0" w:beforeAutospacing="0" w:after="0" w:afterAutospacing="0" w:line="276" w:lineRule="auto"/>
-        <w:textAlignment w:val="baseline"/>
-        <w:rPr>
-          <w:color w:val="000000"/>
-        </w:rPr>
-      </w:pPr>
-      <w:r>
-        <w:rPr>
-          <w:color w:val="000000"/>
-          <w:shd w:val="clear" w:color="auto" w:fill="FFFFFF"/>
-        </w:rPr>
-        <w:t>Checks to see if Tower1, Tower2 and Tower3 are in proximity to Enemy1</w:t>
-      </w:r>
-    </w:p>
-    <w:p>
-      <w:pPr>
-        <w:pStyle w:val="NormalWeb"/>
-        <w:numPr>
-          <w:ilvl w:val="4"/>
-          <w:numId w:val="11"/>
-        </w:numPr>
-        <w:spacing w:before="0" w:beforeAutospacing="0" w:after="0" w:afterAutospacing="0" w:line="276" w:lineRule="auto"/>
-        <w:textAlignment w:val="baseline"/>
-        <w:rPr>
-          <w:color w:val="000000"/>
-        </w:rPr>
-      </w:pPr>
-      <w:r>
-        <w:rPr>
-          <w:color w:val="000000"/>
-          <w:shd w:val="clear" w:color="auto" w:fill="FFFFFF"/>
-        </w:rPr>
-        <w:t>testEnemy1</w:t>
-      </w:r>
-      <w:proofErr w:type="gramStart"/>
-      <w:r>
-        <w:rPr>
-          <w:color w:val="000000"/>
-          <w:shd w:val="clear" w:color="auto" w:fill="FFFFFF"/>
-        </w:rPr>
-        <w:t>Proximity(</w:t>
-      </w:r>
-      <w:proofErr w:type="gramEnd"/>
-      <w:r>
-        <w:rPr>
-          <w:color w:val="000000"/>
-          <w:shd w:val="clear" w:color="auto" w:fill="FFFFFF"/>
-        </w:rPr>
-        <w:t>)</w:t>
-      </w:r>
-    </w:p>
-    <w:p>
-      <w:pPr>
-        <w:pStyle w:val="NormalWeb"/>
-        <w:numPr>
-          <w:ilvl w:val="5"/>
-          <w:numId w:val="11"/>
-        </w:numPr>
-        <w:spacing w:before="0" w:beforeAutospacing="0" w:after="0" w:afterAutospacing="0" w:line="276" w:lineRule="auto"/>
-        <w:textAlignment w:val="baseline"/>
-        <w:rPr>
-          <w:color w:val="000000"/>
-        </w:rPr>
-      </w:pPr>
-      <w:r>
-        <w:rPr>
-          <w:color w:val="000000"/>
-          <w:shd w:val="clear" w:color="auto" w:fill="FFFFFF"/>
-        </w:rPr>
-        <w:t>Creates a new Enemy1, Tower1, Tower2 and Tower3</w:t>
-      </w:r>
-    </w:p>
-    <w:p>
-      <w:pPr>
-        <w:pStyle w:val="NormalWeb"/>
-        <w:numPr>
-          <w:ilvl w:val="5"/>
-          <w:numId w:val="11"/>
-        </w:numPr>
-        <w:spacing w:before="0" w:beforeAutospacing="0" w:after="0" w:afterAutospacing="0" w:line="276" w:lineRule="auto"/>
-        <w:textAlignment w:val="baseline"/>
-        <w:rPr>
-          <w:color w:val="000000"/>
-        </w:rPr>
-      </w:pPr>
-      <w:r>
-        <w:rPr>
-          <w:color w:val="000000"/>
-          <w:shd w:val="clear" w:color="auto" w:fill="FFFFFF"/>
-        </w:rPr>
-        <w:t>Asserts false if Enemy1 is not in proximity and true otherwise</w:t>
-      </w:r>
-    </w:p>
-    <w:p>
-      <w:pPr>
-        <w:pStyle w:val="NormalWeb"/>
-        <w:numPr>
-          <w:ilvl w:val="0"/>
-          <w:numId w:val="30"/>
-        </w:numPr>
-        <w:spacing w:before="0" w:beforeAutospacing="0" w:after="0" w:afterAutospacing="0" w:line="276" w:lineRule="auto"/>
-        <w:textAlignment w:val="baseline"/>
-        <w:rPr>
-          <w:color w:val="000000"/>
-        </w:rPr>
-      </w:pPr>
-      <w:r>
-        <w:rPr>
-          <w:color w:val="000000"/>
-          <w:shd w:val="clear" w:color="auto" w:fill="FFFFFF"/>
-        </w:rPr>
-        <w:t>Checks to see if Tower1, Tower2 and Tower3 are in proximity to Enemy2</w:t>
-      </w:r>
-    </w:p>
-    <w:p>
-      <w:pPr>
-        <w:pStyle w:val="NormalWeb"/>
-        <w:numPr>
-          <w:ilvl w:val="7"/>
-          <w:numId w:val="11"/>
-        </w:numPr>
-        <w:spacing w:before="0" w:beforeAutospacing="0" w:after="0" w:afterAutospacing="0" w:line="276" w:lineRule="auto"/>
-        <w:textAlignment w:val="baseline"/>
-        <w:rPr>
-          <w:color w:val="000000"/>
-        </w:rPr>
-      </w:pPr>
-      <w:r>
-        <w:rPr>
-          <w:color w:val="000000"/>
-          <w:shd w:val="clear" w:color="auto" w:fill="FFFFFF"/>
-        </w:rPr>
-        <w:lastRenderedPageBreak/>
-        <w:t>testEnemy2</w:t>
-      </w:r>
-      <w:proofErr w:type="gramStart"/>
-      <w:r>
-        <w:rPr>
-          <w:color w:val="000000"/>
-          <w:shd w:val="clear" w:color="auto" w:fill="FFFFFF"/>
-        </w:rPr>
-        <w:t>Proximity(</w:t>
-      </w:r>
-      <w:proofErr w:type="gramEnd"/>
-      <w:r>
-        <w:rPr>
-          <w:color w:val="000000"/>
-          <w:shd w:val="clear" w:color="auto" w:fill="FFFFFF"/>
-        </w:rPr>
-        <w:t>)</w:t>
-      </w:r>
-    </w:p>
-    <w:p>
-      <w:pPr>
-        <w:pStyle w:val="NormalWeb"/>
-        <w:numPr>
-          <w:ilvl w:val="8"/>
-          <w:numId w:val="11"/>
-        </w:numPr>
-        <w:spacing w:before="0" w:beforeAutospacing="0" w:after="0" w:afterAutospacing="0" w:line="276" w:lineRule="auto"/>
-        <w:textAlignment w:val="baseline"/>
-        <w:rPr>
-          <w:color w:val="000000"/>
-        </w:rPr>
-      </w:pPr>
-      <w:r>
-        <w:rPr>
-          <w:color w:val="000000"/>
-          <w:shd w:val="clear" w:color="auto" w:fill="FFFFFF"/>
-        </w:rPr>
-        <w:t>Creates a new Enemy2, Tower1, Tower2 and Tower3</w:t>
-      </w:r>
-    </w:p>
-    <w:p>
-      <w:pPr>
-        <w:pStyle w:val="NormalWeb"/>
-        <w:numPr>
-          <w:ilvl w:val="8"/>
-          <w:numId w:val="11"/>
-        </w:numPr>
-        <w:spacing w:before="0" w:beforeAutospacing="0" w:after="0" w:afterAutospacing="0" w:line="276" w:lineRule="auto"/>
-        <w:textAlignment w:val="baseline"/>
-        <w:rPr>
-          <w:color w:val="000000"/>
-        </w:rPr>
-      </w:pPr>
-      <w:r>
-        <w:rPr>
-          <w:color w:val="000000"/>
-          <w:shd w:val="clear" w:color="auto" w:fill="FFFFFF"/>
-        </w:rPr>
-        <w:t>Asserts false if Enemy2 is not in proximity and true otherwise</w:t>
-      </w:r>
-    </w:p>
-    <w:p>
-      <w:pPr>
-        <w:pStyle w:val="NormalWeb"/>
-        <w:numPr>
-          <w:ilvl w:val="0"/>
-          <w:numId w:val="32"/>
-        </w:numPr>
-        <w:spacing w:before="0" w:beforeAutospacing="0" w:after="0" w:afterAutospacing="0" w:line="276" w:lineRule="auto"/>
-        <w:textAlignment w:val="baseline"/>
-        <w:rPr>
-          <w:color w:val="000000"/>
-        </w:rPr>
-      </w:pPr>
-      <w:r>
-        <w:rPr>
-          <w:color w:val="000000"/>
-          <w:shd w:val="clear" w:color="auto" w:fill="FFFFFF"/>
-        </w:rPr>
-        <w:t>Checks to see if Tower1, Tower2 and Tower3 are in proximity to Enemy3</w:t>
-      </w:r>
-    </w:p>
-    <w:p>
-      <w:pPr>
-        <w:pStyle w:val="NormalWeb"/>
-        <w:numPr>
-          <w:ilvl w:val="4"/>
-          <w:numId w:val="5"/>
-        </w:numPr>
-        <w:spacing w:before="0" w:beforeAutospacing="0" w:after="0" w:afterAutospacing="0" w:line="276" w:lineRule="auto"/>
-        <w:textAlignment w:val="baseline"/>
-        <w:rPr>
-          <w:color w:val="000000"/>
-        </w:rPr>
-      </w:pPr>
-      <w:r>
-        <w:rPr>
-          <w:color w:val="000000"/>
-          <w:shd w:val="clear" w:color="auto" w:fill="FFFFFF"/>
-        </w:rPr>
-        <w:t>testEnemy3</w:t>
-      </w:r>
-      <w:proofErr w:type="gramStart"/>
-      <w:r>
-        <w:rPr>
-          <w:color w:val="000000"/>
-          <w:shd w:val="clear" w:color="auto" w:fill="FFFFFF"/>
-        </w:rPr>
-        <w:t>Proximity(</w:t>
-      </w:r>
-      <w:proofErr w:type="gramEnd"/>
-      <w:r>
-        <w:rPr>
-          <w:color w:val="000000"/>
-          <w:shd w:val="clear" w:color="auto" w:fill="FFFFFF"/>
-        </w:rPr>
-        <w:t>)</w:t>
-      </w:r>
-    </w:p>
-    <w:p>
-      <w:pPr>
-        <w:pStyle w:val="NormalWeb"/>
-        <w:numPr>
-          <w:ilvl w:val="5"/>
-          <w:numId w:val="5"/>
-        </w:numPr>
-        <w:spacing w:before="0" w:beforeAutospacing="0" w:after="0" w:afterAutospacing="0" w:line="276" w:lineRule="auto"/>
-        <w:textAlignment w:val="baseline"/>
-        <w:rPr>
-          <w:color w:val="000000"/>
-        </w:rPr>
-      </w:pPr>
-      <w:r>
-        <w:rPr>
-          <w:color w:val="000000"/>
-          <w:shd w:val="clear" w:color="auto" w:fill="FFFFFF"/>
-        </w:rPr>
-        <w:t>Creates a new Enemy3, Tower1, Tower2 and Tower3</w:t>
-      </w:r>
-    </w:p>
-    <w:p>
-      <w:pPr>
-        <w:pStyle w:val="NormalWeb"/>
-        <w:numPr>
-          <w:ilvl w:val="5"/>
-          <w:numId w:val="5"/>
-        </w:numPr>
-        <w:spacing w:before="0" w:beforeAutospacing="0" w:after="0" w:afterAutospacing="0" w:line="276" w:lineRule="auto"/>
-        <w:textAlignment w:val="baseline"/>
-        <w:rPr>
-          <w:color w:val="000000"/>
-        </w:rPr>
-      </w:pPr>
-      <w:r>
-        <w:rPr>
-          <w:color w:val="000000"/>
-          <w:shd w:val="clear" w:color="auto" w:fill="FFFFFF"/>
-        </w:rPr>
-        <w:t>Asserts false if Enemy3 is not in proximity and true otherwise</w:t>
-      </w:r>
     </w:p>
     <w:p>
       <w:pPr>
@@ -4739,32 +5175,18 @@
         </w:rPr>
       </w:pPr>
       <w:proofErr w:type="spellStart"/>
-      <w:proofErr w:type="gramStart"/>
-      <w:r>
-        <w:rPr>
-          <w:color w:val="000000"/>
-        </w:rPr>
-        <w:t>distCalculator</w:t>
-      </w:r>
-      <w:r>
-        <w:rPr>
-          <w:color w:val="000000"/>
-        </w:rPr>
-        <w:t>Test</w:t>
+      <w:r>
+        <w:rPr>
+          <w:color w:val="000000"/>
+        </w:rPr>
+        <w:t>distCalculatorTest</w:t>
       </w:r>
       <w:proofErr w:type="spellEnd"/>
       <w:r>
         <w:rPr>
           <w:color w:val="000000"/>
         </w:rPr>
-        <w:t>(</w:t>
-      </w:r>
-      <w:proofErr w:type="gramEnd"/>
-      <w:r>
-        <w:rPr>
-          <w:color w:val="000000"/>
-        </w:rPr>
-        <w:t>)</w:t>
+        <w:t>()</w:t>
       </w:r>
     </w:p>
     <w:p>
@@ -4904,21 +5326,7 @@
         <w:rPr>
           <w:color w:val="000000"/>
         </w:rPr>
-        <w:t>testTower1</w:t>
-      </w:r>
-      <w:proofErr w:type="gramStart"/>
-      <w:r>
-        <w:rPr>
-          <w:color w:val="000000"/>
-        </w:rPr>
-        <w:t>ClosestEnemy(</w:t>
-      </w:r>
-      <w:proofErr w:type="gramEnd"/>
-      <w:r>
-        <w:rPr>
-          <w:color w:val="000000"/>
-        </w:rPr>
-        <w:t>)</w:t>
+        <w:t>testTower1ClosestEnemy()</w:t>
       </w:r>
     </w:p>
     <w:p>
@@ -4938,13 +5346,7 @@
         <w:rPr>
           <w:color w:val="000000"/>
         </w:rPr>
-        <w:t xml:space="preserve">Checks if the method correctly returns the Tower1’s closest enemy </w:t>
-      </w:r>
-      <w:r>
-        <w:rPr>
-          <w:color w:val="000000"/>
-        </w:rPr>
-        <w:t xml:space="preserve">from an </w:t>
+        <w:t xml:space="preserve">Checks if the method correctly returns the Tower1’s closest enemy from an </w:t>
       </w:r>
       <w:proofErr w:type="spellStart"/>
       <w:r>
@@ -5032,21 +5434,7 @@
         <w:rPr>
           <w:color w:val="000000"/>
         </w:rPr>
-        <w:t>testTower2</w:t>
-      </w:r>
-      <w:proofErr w:type="gramStart"/>
-      <w:r>
-        <w:rPr>
-          <w:color w:val="000000"/>
-        </w:rPr>
-        <w:t>ClosestEnemy(</w:t>
-      </w:r>
-      <w:proofErr w:type="gramEnd"/>
-      <w:r>
-        <w:rPr>
-          <w:color w:val="000000"/>
-        </w:rPr>
-        <w:t>)</w:t>
+        <w:t>testTower2ClosestEnemy()</w:t>
       </w:r>
     </w:p>
     <w:p>
@@ -5066,25 +5454,7 @@
         <w:rPr>
           <w:color w:val="000000"/>
         </w:rPr>
-        <w:t>Checks if the method correctly returns the Tower</w:t>
-      </w:r>
-      <w:r>
-        <w:rPr>
-          <w:color w:val="000000"/>
-        </w:rPr>
-        <w:t>2</w:t>
-      </w:r>
-      <w:r>
-        <w:rPr>
-          <w:color w:val="000000"/>
-        </w:rPr>
-        <w:t>’s closest enemy</w:t>
-      </w:r>
-      <w:r>
-        <w:rPr>
-          <w:color w:val="000000"/>
-        </w:rPr>
-        <w:t xml:space="preserve"> from an </w:t>
+        <w:t xml:space="preserve">Checks if the method correctly returns the Tower2’s closest enemy from an </w:t>
       </w:r>
       <w:proofErr w:type="spellStart"/>
       <w:r>
@@ -5118,19 +5488,7 @@
         <w:rPr>
           <w:color w:val="000000"/>
         </w:rPr>
-        <w:t>Adds another enemy that is closer to the Towe</w:t>
-      </w:r>
-      <w:r>
-        <w:rPr>
-          <w:color w:val="000000"/>
-        </w:rPr>
-        <w:t>r2</w:t>
-      </w:r>
-      <w:r>
-        <w:rPr>
-          <w:color w:val="000000"/>
-        </w:rPr>
-        <w:t xml:space="preserve"> after checking the original </w:t>
+        <w:t xml:space="preserve">Adds another enemy that is closer to the Tower2 after checking the original </w:t>
       </w:r>
       <w:proofErr w:type="spellStart"/>
       <w:r>
@@ -5198,21 +5556,7 @@
         <w:rPr>
           <w:color w:val="000000"/>
         </w:rPr>
-        <w:t>testTower3</w:t>
-      </w:r>
-      <w:proofErr w:type="gramStart"/>
-      <w:r>
-        <w:rPr>
-          <w:color w:val="000000"/>
-        </w:rPr>
-        <w:t>ClosestEnemy(</w:t>
-      </w:r>
-      <w:proofErr w:type="gramEnd"/>
-      <w:r>
-        <w:rPr>
-          <w:color w:val="000000"/>
-        </w:rPr>
-        <w:t>)</w:t>
+        <w:t>testTower3ClosestEnemy()</w:t>
       </w:r>
     </w:p>
     <w:p>
@@ -5232,31 +5576,8 @@
         <w:rPr>
           <w:color w:val="000000"/>
         </w:rPr>
-        <w:t>Checks if the method correctly returns the Tower</w:t>
-      </w:r>
-      <w:r>
-        <w:rPr>
-          <w:color w:val="000000"/>
-        </w:rPr>
-        <w:t>3</w:t>
-      </w:r>
-      <w:r>
-        <w:rPr>
-          <w:color w:val="000000"/>
-        </w:rPr>
-        <w:t>’s closest enemy</w:t>
-      </w:r>
-      <w:r>
-        <w:rPr>
-          <w:color w:val="000000"/>
-        </w:rPr>
-        <w:t xml:space="preserve"> </w:t>
-      </w:r>
-      <w:r>
-        <w:rPr>
-          <w:color w:val="000000"/>
-        </w:rPr>
-        <w:t xml:space="preserve">from an </w:t>
+        <w:lastRenderedPageBreak/>
+        <w:t xml:space="preserve">Checks if the method correctly returns the Tower3’s closest enemy from an </w:t>
       </w:r>
       <w:proofErr w:type="spellStart"/>
       <w:r>
@@ -5290,19 +5611,7 @@
         <w:rPr>
           <w:color w:val="000000"/>
         </w:rPr>
-        <w:t>Adds another enemy that is closer to the Tower</w:t>
-      </w:r>
-      <w:r>
-        <w:rPr>
-          <w:color w:val="000000"/>
-        </w:rPr>
-        <w:t>3</w:t>
-      </w:r>
-      <w:r>
-        <w:rPr>
-          <w:color w:val="000000"/>
-        </w:rPr>
-        <w:t xml:space="preserve"> after checking the original </w:t>
+        <w:t xml:space="preserve">Adds another enemy that is closer to the Tower3 after checking the original </w:t>
       </w:r>
       <w:proofErr w:type="spellStart"/>
       <w:r>
@@ -5476,25 +5785,7 @@
         <w:rPr>
           <w:color w:val="000000"/>
         </w:rPr>
-        <w:t>checks to see that Enemy</w:t>
-      </w:r>
-      <w:r>
-        <w:rPr>
-          <w:color w:val="000000"/>
-        </w:rPr>
-        <w:t>2</w:t>
-      </w:r>
-      <w:r>
-        <w:rPr>
-          <w:color w:val="000000"/>
-        </w:rPr>
-        <w:t xml:space="preserve">’s health is decremented correctly </w:t>
-      </w:r>
-      <w:r>
-        <w:rPr>
-          <w:color w:val="000000"/>
-        </w:rPr>
-        <w:t xml:space="preserve">by the Tower’s </w:t>
+        <w:t xml:space="preserve">checks to see that Enemy2’s health is decremented correctly by the Tower’s </w:t>
       </w:r>
       <w:proofErr w:type="spellStart"/>
       <w:r>
@@ -5508,13 +5799,7 @@
         <w:rPr>
           <w:color w:val="000000"/>
         </w:rPr>
-        <w:t xml:space="preserve"> </w:t>
-      </w:r>
-      <w:r>
-        <w:rPr>
-          <w:color w:val="000000"/>
-        </w:rPr>
-        <w:t>when attacked</w:t>
+        <w:t xml:space="preserve"> when attacked</w:t>
       </w:r>
     </w:p>
     <w:p>
@@ -5534,7 +5819,6 @@
         <w:rPr>
           <w:color w:val="000000"/>
         </w:rPr>
-        <w:lastRenderedPageBreak/>
         <w:t>testTower1AttackEnemy3()</w:t>
       </w:r>
     </w:p>
@@ -5555,25 +5839,7 @@
         <w:rPr>
           <w:color w:val="000000"/>
         </w:rPr>
-        <w:t>checks to see that Enemy</w:t>
-      </w:r>
-      <w:r>
-        <w:rPr>
-          <w:color w:val="000000"/>
-        </w:rPr>
-        <w:t>3</w:t>
-      </w:r>
-      <w:r>
-        <w:rPr>
-          <w:color w:val="000000"/>
-        </w:rPr>
-        <w:t xml:space="preserve">’s health is decremented correctly </w:t>
-      </w:r>
-      <w:r>
-        <w:rPr>
-          <w:color w:val="000000"/>
-        </w:rPr>
-        <w:t xml:space="preserve">by the Tower’s </w:t>
+        <w:t xml:space="preserve">checks to see that Enemy3’s health is decremented correctly by the Tower’s </w:t>
       </w:r>
       <w:proofErr w:type="spellStart"/>
       <w:r>
@@ -5587,13 +5853,7 @@
         <w:rPr>
           <w:color w:val="000000"/>
         </w:rPr>
-        <w:t xml:space="preserve"> </w:t>
-      </w:r>
-      <w:r>
-        <w:rPr>
-          <w:color w:val="000000"/>
-        </w:rPr>
-        <w:t>when attacked</w:t>
+        <w:t xml:space="preserve"> when attacked</w:t>
       </w:r>
     </w:p>
     <w:p>
@@ -5697,13 +5957,7 @@
         <w:rPr>
           <w:color w:val="000000"/>
         </w:rPr>
-        <w:t xml:space="preserve">checks to see that Enemy1’s health is decremented correctly </w:t>
-      </w:r>
-      <w:r>
-        <w:rPr>
-          <w:color w:val="000000"/>
-        </w:rPr>
-        <w:t xml:space="preserve">by the Tower’s </w:t>
+        <w:t xml:space="preserve">checks to see that Enemy1’s health is decremented correctly by the Tower’s </w:t>
       </w:r>
       <w:proofErr w:type="spellStart"/>
       <w:r>
@@ -5717,13 +5971,7 @@
         <w:rPr>
           <w:color w:val="000000"/>
         </w:rPr>
-        <w:t xml:space="preserve"> </w:t>
-      </w:r>
-      <w:r>
-        <w:rPr>
-          <w:color w:val="000000"/>
-        </w:rPr>
-        <w:t>when attacked</w:t>
+        <w:t xml:space="preserve"> when attacked</w:t>
       </w:r>
     </w:p>
     <w:p>
@@ -5783,19 +6031,7 @@
         <w:rPr>
           <w:color w:val="000000"/>
         </w:rPr>
-        <w:t>checks to see that Enemy</w:t>
-      </w:r>
-      <w:r>
-        <w:rPr>
-          <w:color w:val="000000"/>
-        </w:rPr>
-        <w:t>2</w:t>
-      </w:r>
-      <w:r>
-        <w:rPr>
-          <w:color w:val="000000"/>
-        </w:rPr>
-        <w:t xml:space="preserve">’s health is decremented correctly </w:t>
+        <w:t xml:space="preserve">checks to see that Enemy2’s health is decremented correctly </w:t>
       </w:r>
       <w:r>
         <w:rPr>
@@ -5841,13 +6077,7 @@
         <w:rPr>
           <w:color w:val="000000"/>
         </w:rPr>
-        <w:t>checks that Base health increases by .3 after Tower attacks Enemy</w:t>
-      </w:r>
-      <w:r>
-        <w:rPr>
-          <w:color w:val="000000"/>
-        </w:rPr>
-        <w:t>2</w:t>
+        <w:t>checks that Base health increases by .3 after Tower attacks Enemy2</w:t>
       </w:r>
     </w:p>
     <w:p>
@@ -5887,19 +6117,7 @@
         <w:rPr>
           <w:color w:val="000000"/>
         </w:rPr>
-        <w:t>checks to see that Enemy</w:t>
-      </w:r>
-      <w:r>
-        <w:rPr>
-          <w:color w:val="000000"/>
-        </w:rPr>
-        <w:t>3</w:t>
-      </w:r>
-      <w:r>
-        <w:rPr>
-          <w:color w:val="000000"/>
-        </w:rPr>
-        <w:t xml:space="preserve">’s health is decremented correctly </w:t>
+        <w:t xml:space="preserve">checks to see that Enemy3’s health is decremented correctly </w:t>
       </w:r>
       <w:r>
         <w:rPr>
@@ -5945,13 +6163,7 @@
         <w:rPr>
           <w:color w:val="000000"/>
         </w:rPr>
-        <w:t>checks that Base health increases by .3 after Tower attacks Enemy</w:t>
-      </w:r>
-      <w:r>
-        <w:rPr>
-          <w:color w:val="000000"/>
-        </w:rPr>
-        <w:t>3</w:t>
+        <w:t>checks that Base health increases by .3 after Tower attacks Enemy3</w:t>
       </w:r>
     </w:p>
     <w:p>
@@ -6065,37 +6277,7 @@
         <w:rPr>
           <w:color w:val="000000"/>
         </w:rPr>
-        <w:t xml:space="preserve">checks that </w:t>
-      </w:r>
-      <w:r>
-        <w:rPr>
-          <w:color w:val="000000"/>
-        </w:rPr>
-        <w:t>Player’s money</w:t>
-      </w:r>
-      <w:r>
-        <w:rPr>
-          <w:color w:val="000000"/>
-        </w:rPr>
-        <w:t xml:space="preserve"> increases </w:t>
-      </w:r>
-      <w:r>
-        <w:rPr>
-          <w:color w:val="000000"/>
-        </w:rPr>
-        <w:t>by 1 only after 20 attacks</w:t>
-      </w:r>
-      <w:r>
-        <w:rPr>
-          <w:color w:val="000000"/>
-        </w:rPr>
-        <w:t xml:space="preserve"> </w:t>
-      </w:r>
-      <w:r>
-        <w:rPr>
-          <w:color w:val="000000"/>
-        </w:rPr>
-        <w:t xml:space="preserve">on Enemy1 </w:t>
+        <w:t xml:space="preserve">checks that Player’s money increases by 1 only after 20 attacks on Enemy1 </w:t>
       </w:r>
     </w:p>
     <w:p>
@@ -6169,67 +6351,7 @@
         <w:rPr>
           <w:color w:val="000000"/>
         </w:rPr>
-        <w:t xml:space="preserve">checks that </w:t>
-      </w:r>
-      <w:r>
-        <w:rPr>
-          <w:color w:val="000000"/>
-        </w:rPr>
-        <w:t>Player’s money</w:t>
-      </w:r>
-      <w:r>
-        <w:rPr>
-          <w:color w:val="000000"/>
-        </w:rPr>
-        <w:t xml:space="preserve"> increases </w:t>
-      </w:r>
-      <w:r>
-        <w:rPr>
-          <w:color w:val="000000"/>
-        </w:rPr>
-        <w:t xml:space="preserve">by </w:t>
-      </w:r>
-      <w:r>
-        <w:rPr>
-          <w:color w:val="000000"/>
-        </w:rPr>
-        <w:t xml:space="preserve">1 </w:t>
-      </w:r>
-      <w:r>
-        <w:rPr>
-          <w:color w:val="000000"/>
-        </w:rPr>
-        <w:t xml:space="preserve">only </w:t>
-      </w:r>
-      <w:r>
-        <w:rPr>
-          <w:color w:val="000000"/>
-        </w:rPr>
-        <w:t xml:space="preserve">after 20 attacks on </w:t>
-      </w:r>
-      <w:r>
-        <w:rPr>
-          <w:color w:val="000000"/>
-        </w:rPr>
-        <w:t>E</w:t>
-      </w:r>
-      <w:r>
-        <w:rPr>
-          <w:color w:val="000000"/>
-        </w:rPr>
-        <w:t>nemy</w:t>
-      </w:r>
-      <w:r>
-        <w:rPr>
-          <w:color w:val="000000"/>
-        </w:rPr>
-        <w:t>2</w:t>
-      </w:r>
-      <w:r>
-        <w:rPr>
-          <w:color w:val="000000"/>
-        </w:rPr>
-        <w:t xml:space="preserve"> </w:t>
+        <w:t xml:space="preserve">checks that Player’s money increases by 1 only after 20 attacks on Enemy2 </w:t>
       </w:r>
     </w:p>
     <w:p>
@@ -6269,6 +6391,7 @@
         <w:rPr>
           <w:color w:val="000000"/>
         </w:rPr>
+        <w:lastRenderedPageBreak/>
         <w:t xml:space="preserve">checks to see that Enemy1’s health is decremented correctly by the Tower’s </w:t>
       </w:r>
       <w:proofErr w:type="spellStart"/>
@@ -6303,49 +6426,800 @@
         <w:rPr>
           <w:color w:val="000000"/>
         </w:rPr>
+        <w:t xml:space="preserve">checks that Player’s money increases by 1 only after 20 attacks on Enemy3 </w:t>
+      </w:r>
+    </w:p>
+    <w:p>
+      <w:pPr>
+        <w:pStyle w:val="NormalWeb"/>
+        <w:numPr>
+          <w:ilvl w:val="0"/>
+          <w:numId w:val="27"/>
+        </w:numPr>
+        <w:spacing w:before="0" w:beforeAutospacing="0" w:after="0" w:afterAutospacing="0"/>
+        <w:textAlignment w:val="baseline"/>
+        <w:rPr>
+          <w:color w:val="000000"/>
+        </w:rPr>
+      </w:pPr>
+      <w:r>
+        <w:rPr>
+          <w:color w:val="000000"/>
+        </w:rPr>
+        <w:t xml:space="preserve">Tests if </w:t>
+      </w:r>
+      <w:proofErr w:type="gramStart"/>
+      <w:r>
+        <w:rPr>
+          <w:color w:val="000000"/>
+        </w:rPr>
+        <w:t>upgradeAttack(</w:t>
+      </w:r>
+      <w:proofErr w:type="gramEnd"/>
+      <w:r>
+        <w:rPr>
+          <w:color w:val="000000"/>
+        </w:rPr>
+        <w:t>) the method correctly upgrades Tower1’s attack stats: DPS and proximity.</w:t>
+      </w:r>
+    </w:p>
+    <w:p>
+      <w:pPr>
+        <w:pStyle w:val="NormalWeb"/>
+        <w:numPr>
+          <w:ilvl w:val="1"/>
+          <w:numId w:val="27"/>
+        </w:numPr>
+        <w:spacing w:before="0" w:beforeAutospacing="0" w:after="0" w:afterAutospacing="0"/>
+        <w:textAlignment w:val="baseline"/>
+        <w:rPr>
+          <w:color w:val="000000"/>
+        </w:rPr>
+      </w:pPr>
+      <w:r>
+        <w:rPr>
+          <w:color w:val="000000"/>
+        </w:rPr>
+        <w:t>testUpgradeAttackTower1()</w:t>
+      </w:r>
+    </w:p>
+    <w:p>
+      <w:pPr>
+        <w:pStyle w:val="NormalWeb"/>
+        <w:numPr>
+          <w:ilvl w:val="2"/>
+          <w:numId w:val="27"/>
+        </w:numPr>
+        <w:spacing w:before="0" w:beforeAutospacing="0" w:after="0" w:afterAutospacing="0"/>
+        <w:textAlignment w:val="baseline"/>
+        <w:rPr>
+          <w:color w:val="000000"/>
+        </w:rPr>
+      </w:pPr>
+      <w:r>
+        <w:rPr>
+          <w:color w:val="000000"/>
+        </w:rPr>
+        <w:t xml:space="preserve">checks if the proximity and DPS change after doing method </w:t>
+      </w:r>
+      <w:proofErr w:type="gramStart"/>
+      <w:r>
+        <w:rPr>
+          <w:color w:val="000000"/>
+        </w:rPr>
+        <w:t>upgradeAttack(</w:t>
+      </w:r>
+      <w:proofErr w:type="gramEnd"/>
+      <w:r>
+        <w:rPr>
+          <w:color w:val="000000"/>
+        </w:rPr>
+        <w:t>)</w:t>
+      </w:r>
+    </w:p>
+    <w:p>
+      <w:pPr>
+        <w:pStyle w:val="NormalWeb"/>
+        <w:numPr>
+          <w:ilvl w:val="2"/>
+          <w:numId w:val="27"/>
+        </w:numPr>
+        <w:spacing w:before="0" w:beforeAutospacing="0" w:after="0" w:afterAutospacing="0"/>
+        <w:textAlignment w:val="baseline"/>
+        <w:rPr>
+          <w:color w:val="000000"/>
+        </w:rPr>
+      </w:pPr>
+      <w:r>
+        <w:rPr>
+          <w:color w:val="000000"/>
+        </w:rPr>
+        <w:t xml:space="preserve">checks if the upgraded values for proximity and DPS are correct after doing method </w:t>
+      </w:r>
+      <w:proofErr w:type="gramStart"/>
+      <w:r>
+        <w:rPr>
+          <w:color w:val="000000"/>
+        </w:rPr>
+        <w:t>upgradeAttack(</w:t>
+      </w:r>
+      <w:proofErr w:type="gramEnd"/>
+      <w:r>
+        <w:rPr>
+          <w:color w:val="000000"/>
+        </w:rPr>
+        <w:t>)</w:t>
+      </w:r>
+    </w:p>
+    <w:p>
+      <w:pPr>
+        <w:pStyle w:val="NormalWeb"/>
+        <w:numPr>
+          <w:ilvl w:val="0"/>
+          <w:numId w:val="27"/>
+        </w:numPr>
+        <w:spacing w:before="0" w:beforeAutospacing="0" w:after="0" w:afterAutospacing="0"/>
+        <w:textAlignment w:val="baseline"/>
+        <w:rPr>
+          <w:color w:val="000000"/>
+        </w:rPr>
+      </w:pPr>
+      <w:r>
+        <w:rPr>
+          <w:color w:val="000000"/>
+        </w:rPr>
+        <w:t xml:space="preserve">Tests if </w:t>
+      </w:r>
+      <w:proofErr w:type="gramStart"/>
+      <w:r>
+        <w:rPr>
+          <w:color w:val="000000"/>
+        </w:rPr>
+        <w:t>upgradeAttack(</w:t>
+      </w:r>
+      <w:proofErr w:type="gramEnd"/>
+      <w:r>
+        <w:rPr>
+          <w:color w:val="000000"/>
+        </w:rPr>
+        <w:t>) the method correctly upgrades Tower2’s attack stats: DPS, proximity, and gainedHealth.</w:t>
+      </w:r>
+    </w:p>
+    <w:p>
+      <w:pPr>
+        <w:pStyle w:val="NormalWeb"/>
+        <w:numPr>
+          <w:ilvl w:val="1"/>
+          <w:numId w:val="27"/>
+        </w:numPr>
+        <w:spacing w:before="0" w:beforeAutospacing="0" w:after="0" w:afterAutospacing="0"/>
+        <w:textAlignment w:val="baseline"/>
+        <w:rPr>
+          <w:color w:val="000000"/>
+        </w:rPr>
+      </w:pPr>
+      <w:r>
+        <w:rPr>
+          <w:color w:val="000000"/>
+        </w:rPr>
+        <w:t>testUpgradeAttackTower2()</w:t>
+      </w:r>
+    </w:p>
+    <w:p>
+      <w:pPr>
+        <w:pStyle w:val="NormalWeb"/>
+        <w:numPr>
+          <w:ilvl w:val="2"/>
+          <w:numId w:val="27"/>
+        </w:numPr>
+        <w:spacing w:before="0" w:beforeAutospacing="0" w:after="0" w:afterAutospacing="0"/>
+        <w:textAlignment w:val="baseline"/>
+        <w:rPr>
+          <w:color w:val="000000"/>
+        </w:rPr>
+      </w:pPr>
+      <w:r>
+        <w:rPr>
+          <w:color w:val="000000"/>
+        </w:rPr>
+        <w:t xml:space="preserve">checks if the proximity, gainedHealth, and DPS change after doing method </w:t>
+      </w:r>
+      <w:proofErr w:type="gramStart"/>
+      <w:r>
+        <w:rPr>
+          <w:color w:val="000000"/>
+        </w:rPr>
+        <w:t>upgradeAttack(</w:t>
+      </w:r>
+      <w:proofErr w:type="gramEnd"/>
+      <w:r>
+        <w:rPr>
+          <w:color w:val="000000"/>
+        </w:rPr>
+        <w:t>)</w:t>
+      </w:r>
+    </w:p>
+    <w:p>
+      <w:pPr>
+        <w:pStyle w:val="NormalWeb"/>
+        <w:numPr>
+          <w:ilvl w:val="2"/>
+          <w:numId w:val="27"/>
+        </w:numPr>
+        <w:spacing w:before="0" w:beforeAutospacing="0" w:after="0" w:afterAutospacing="0"/>
+        <w:textAlignment w:val="baseline"/>
+        <w:rPr>
+          <w:color w:val="000000"/>
+        </w:rPr>
+      </w:pPr>
+      <w:r>
+        <w:rPr>
+          <w:color w:val="000000"/>
+        </w:rPr>
+        <w:t xml:space="preserve">checks if the upgraded values for proximity, gainedHealth, and DPS are correct after doing method </w:t>
+      </w:r>
+      <w:proofErr w:type="gramStart"/>
+      <w:r>
+        <w:rPr>
+          <w:color w:val="000000"/>
+        </w:rPr>
+        <w:t>upgradeAttack(</w:t>
+      </w:r>
+      <w:proofErr w:type="gramEnd"/>
+      <w:r>
+        <w:rPr>
+          <w:color w:val="000000"/>
+        </w:rPr>
+        <w:t>)</w:t>
+      </w:r>
+    </w:p>
+    <w:p>
+      <w:pPr>
+        <w:pStyle w:val="NormalWeb"/>
+        <w:numPr>
+          <w:ilvl w:val="0"/>
+          <w:numId w:val="27"/>
+        </w:numPr>
+        <w:spacing w:before="0" w:beforeAutospacing="0" w:after="0" w:afterAutospacing="0"/>
+        <w:textAlignment w:val="baseline"/>
+        <w:rPr>
+          <w:color w:val="000000"/>
+        </w:rPr>
+      </w:pPr>
+      <w:r>
+        <w:rPr>
+          <w:color w:val="000000"/>
+        </w:rPr>
+        <w:t xml:space="preserve">Tests if </w:t>
+      </w:r>
+      <w:proofErr w:type="gramStart"/>
+      <w:r>
+        <w:rPr>
+          <w:color w:val="000000"/>
+        </w:rPr>
+        <w:t>upgradeAttack(</w:t>
+      </w:r>
+      <w:proofErr w:type="gramEnd"/>
+      <w:r>
+        <w:rPr>
+          <w:color w:val="000000"/>
+        </w:rPr>
+        <w:t>) the method correctly upgrades Tower3’s attack stats: DPS, proximity, and gainedMoney.</w:t>
+      </w:r>
+    </w:p>
+    <w:p>
+      <w:pPr>
+        <w:pStyle w:val="NormalWeb"/>
+        <w:numPr>
+          <w:ilvl w:val="1"/>
+          <w:numId w:val="27"/>
+        </w:numPr>
+        <w:spacing w:before="0" w:beforeAutospacing="0" w:after="0" w:afterAutospacing="0"/>
+        <w:textAlignment w:val="baseline"/>
+        <w:rPr>
+          <w:color w:val="000000"/>
+        </w:rPr>
+      </w:pPr>
+      <w:r>
+        <w:rPr>
+          <w:color w:val="000000"/>
+        </w:rPr>
+        <w:t>testUpgradeAttackTower3()</w:t>
+      </w:r>
+    </w:p>
+    <w:p>
+      <w:pPr>
+        <w:pStyle w:val="NormalWeb"/>
+        <w:numPr>
+          <w:ilvl w:val="2"/>
+          <w:numId w:val="27"/>
+        </w:numPr>
+        <w:spacing w:before="0" w:beforeAutospacing="0" w:after="0" w:afterAutospacing="0"/>
+        <w:textAlignment w:val="baseline"/>
+        <w:rPr>
+          <w:color w:val="000000"/>
+        </w:rPr>
+      </w:pPr>
+      <w:r>
+        <w:rPr>
+          <w:color w:val="000000"/>
+        </w:rPr>
+        <w:t xml:space="preserve">checks if the proximity, gainedMoney, and DPS change after doing method </w:t>
+      </w:r>
+      <w:proofErr w:type="gramStart"/>
+      <w:r>
+        <w:rPr>
+          <w:color w:val="000000"/>
+        </w:rPr>
+        <w:t>upgradeAttack(</w:t>
+      </w:r>
+      <w:proofErr w:type="gramEnd"/>
+      <w:r>
+        <w:rPr>
+          <w:color w:val="000000"/>
+        </w:rPr>
+        <w:t>)</w:t>
+      </w:r>
+    </w:p>
+    <w:p>
+      <w:pPr>
+        <w:pStyle w:val="NormalWeb"/>
+        <w:numPr>
+          <w:ilvl w:val="2"/>
+          <w:numId w:val="27"/>
+        </w:numPr>
+        <w:spacing w:before="0" w:beforeAutospacing="0" w:after="0" w:afterAutospacing="0"/>
+        <w:textAlignment w:val="baseline"/>
+        <w:rPr>
+          <w:color w:val="000000"/>
+        </w:rPr>
+      </w:pPr>
+      <w:r>
+        <w:rPr>
+          <w:color w:val="000000"/>
+        </w:rPr>
+        <w:t xml:space="preserve">checks if the upgraded values for proximity, gainedMoney and DPS are correct after doing method </w:t>
+      </w:r>
+      <w:proofErr w:type="gramStart"/>
+      <w:r>
+        <w:rPr>
+          <w:color w:val="000000"/>
+        </w:rPr>
+        <w:t>upgradeAttack(</w:t>
+      </w:r>
+      <w:proofErr w:type="gramEnd"/>
+      <w:r>
+        <w:rPr>
+          <w:color w:val="000000"/>
+        </w:rPr>
+        <w:t>)</w:t>
+      </w:r>
+    </w:p>
+    <w:p>
+      <w:pPr>
+        <w:pStyle w:val="NormalWeb"/>
+        <w:spacing w:before="0" w:beforeAutospacing="0" w:after="0" w:afterAutospacing="0"/>
+        <w:textAlignment w:val="baseline"/>
+        <w:rPr>
+          <w:color w:val="000000"/>
+        </w:rPr>
+      </w:pPr>
+    </w:p>
+    <w:p>
+      <w:pPr>
+        <w:pStyle w:val="Heading2"/>
+        <w:keepNext w:val="0"/>
+        <w:keepLines w:val="0"/>
+        <w:shd w:val="clear" w:color="auto" w:fill="FFFFFF"/>
+        <w:spacing w:after="0"/>
+        <w:rPr>
+          <w:rFonts w:ascii="Times New Roman" w:eastAsia="Times New Roman" w:hAnsi="Times New Roman" w:cs="Times New Roman"/>
+          <w:b/>
+          <w:sz w:val="24"/>
+          <w:szCs w:val="24"/>
+          <w:u w:val="single"/>
+        </w:rPr>
+      </w:pPr>
+      <w:r>
+        <w:rPr>
+          <w:rFonts w:ascii="Times New Roman" w:eastAsia="Times New Roman" w:hAnsi="Times New Roman" w:cs="Times New Roman"/>
+          <w:b/>
+          <w:sz w:val="24"/>
+          <w:szCs w:val="24"/>
+          <w:u w:val="single"/>
+        </w:rPr>
+        <w:t>Upgrade Tests:</w:t>
+      </w:r>
+    </w:p>
+    <w:p>
+      <w:pPr>
+        <w:pStyle w:val="NormalWeb"/>
+        <w:numPr>
+          <w:ilvl w:val="0"/>
+          <w:numId w:val="35"/>
+        </w:numPr>
+        <w:spacing w:before="0" w:beforeAutospacing="0" w:after="0" w:afterAutospacing="0"/>
+        <w:textAlignment w:val="baseline"/>
+        <w:rPr>
+          <w:color w:val="000000"/>
+        </w:rPr>
+      </w:pPr>
+      <w:r>
+        <w:rPr>
+          <w:color w:val="000000"/>
+        </w:rPr>
+        <w:t xml:space="preserve">Tests if initializing the Upgrade in the Tower correctly sets the initial </w:t>
+      </w:r>
+      <w:proofErr w:type="spellStart"/>
+      <w:r>
+        <w:rPr>
+          <w:color w:val="000000"/>
+        </w:rPr>
+        <w:t>upgradeLevel</w:t>
+      </w:r>
+      <w:proofErr w:type="spellEnd"/>
+      <w:r>
+        <w:rPr>
+          <w:color w:val="000000"/>
+        </w:rPr>
+        <w:t xml:space="preserve"> and </w:t>
+      </w:r>
+      <w:proofErr w:type="spellStart"/>
+      <w:r>
+        <w:rPr>
+          <w:color w:val="000000"/>
+        </w:rPr>
+        <w:t>upgradePrice</w:t>
+      </w:r>
+      <w:proofErr w:type="spellEnd"/>
+      <w:r>
+        <w:rPr>
+          <w:color w:val="000000"/>
+        </w:rPr>
+        <w:t>.</w:t>
+      </w:r>
+    </w:p>
+    <w:p>
+      <w:pPr>
+        <w:pStyle w:val="NormalWeb"/>
+        <w:numPr>
+          <w:ilvl w:val="1"/>
+          <w:numId w:val="35"/>
+        </w:numPr>
+        <w:spacing w:before="0" w:beforeAutospacing="0" w:after="0" w:afterAutospacing="0"/>
+        <w:textAlignment w:val="baseline"/>
+        <w:rPr>
+          <w:color w:val="000000"/>
+        </w:rPr>
+      </w:pPr>
+      <w:r>
+        <w:rPr>
+          <w:color w:val="000000"/>
+        </w:rPr>
+        <w:t>testInitialUpgradeTower1</w:t>
+      </w:r>
+    </w:p>
+    <w:p>
+      <w:pPr>
+        <w:pStyle w:val="NormalWeb"/>
+        <w:numPr>
+          <w:ilvl w:val="2"/>
+          <w:numId w:val="35"/>
+        </w:numPr>
+        <w:spacing w:before="0" w:beforeAutospacing="0" w:after="0" w:afterAutospacing="0"/>
+        <w:textAlignment w:val="baseline"/>
+        <w:rPr>
+          <w:color w:val="000000"/>
+        </w:rPr>
+      </w:pPr>
+      <w:r>
+        <w:rPr>
+          <w:color w:val="000000"/>
+        </w:rPr>
         <w:t xml:space="preserve">checks that </w:t>
       </w:r>
-      <w:r>
-        <w:rPr>
-          <w:color w:val="000000"/>
-        </w:rPr>
-        <w:t>Player’s money</w:t>
-      </w:r>
-      <w:r>
-        <w:rPr>
-          <w:color w:val="000000"/>
-        </w:rPr>
-        <w:t xml:space="preserve"> increases </w:t>
-      </w:r>
-      <w:r>
-        <w:rPr>
-          <w:color w:val="000000"/>
-        </w:rPr>
-        <w:t xml:space="preserve">by </w:t>
-      </w:r>
-      <w:r>
-        <w:rPr>
-          <w:color w:val="000000"/>
-        </w:rPr>
-        <w:t xml:space="preserve">1 </w:t>
-      </w:r>
-      <w:r>
-        <w:rPr>
-          <w:color w:val="000000"/>
-        </w:rPr>
-        <w:t xml:space="preserve">only </w:t>
-      </w:r>
-      <w:r>
-        <w:rPr>
-          <w:color w:val="000000"/>
-        </w:rPr>
-        <w:t xml:space="preserve">after 20 attacks on </w:t>
-      </w:r>
-      <w:r>
-        <w:rPr>
-          <w:color w:val="000000"/>
-        </w:rPr>
-        <w:t>Enemy3</w:t>
+      <w:proofErr w:type="spellStart"/>
+      <w:r>
+        <w:rPr>
+          <w:color w:val="000000"/>
+        </w:rPr>
+        <w:t>upgradeLevel</w:t>
+      </w:r>
+      <w:proofErr w:type="spellEnd"/>
+      <w:r>
+        <w:rPr>
+          <w:color w:val="000000"/>
+        </w:rPr>
+        <w:t xml:space="preserve"> is 0 and </w:t>
+      </w:r>
+      <w:proofErr w:type="spellStart"/>
+      <w:r>
+        <w:rPr>
+          <w:color w:val="000000"/>
+        </w:rPr>
+        <w:t>upgradePrice</w:t>
+      </w:r>
+      <w:proofErr w:type="spellEnd"/>
+      <w:r>
+        <w:rPr>
+          <w:color w:val="000000"/>
+        </w:rPr>
+        <w:t xml:space="preserve"> is 30 when upgrade is first initialized in Tower1</w:t>
+      </w:r>
+    </w:p>
+    <w:p>
+      <w:pPr>
+        <w:pStyle w:val="NormalWeb"/>
+        <w:numPr>
+          <w:ilvl w:val="1"/>
+          <w:numId w:val="35"/>
+        </w:numPr>
+        <w:spacing w:before="0" w:beforeAutospacing="0" w:after="0" w:afterAutospacing="0"/>
+        <w:textAlignment w:val="baseline"/>
+        <w:rPr>
+          <w:color w:val="000000"/>
+        </w:rPr>
+      </w:pPr>
+      <w:r>
+        <w:rPr>
+          <w:color w:val="000000"/>
+        </w:rPr>
+        <w:t>testInitialUpgradeTower2</w:t>
+      </w:r>
+    </w:p>
+    <w:p>
+      <w:pPr>
+        <w:pStyle w:val="NormalWeb"/>
+        <w:numPr>
+          <w:ilvl w:val="2"/>
+          <w:numId w:val="35"/>
+        </w:numPr>
+        <w:spacing w:before="0" w:beforeAutospacing="0" w:after="0" w:afterAutospacing="0"/>
+        <w:textAlignment w:val="baseline"/>
+        <w:rPr>
+          <w:color w:val="000000"/>
+        </w:rPr>
+      </w:pPr>
+      <w:r>
+        <w:rPr>
+          <w:color w:val="000000"/>
+        </w:rPr>
+        <w:t xml:space="preserve">checks that </w:t>
+      </w:r>
+      <w:proofErr w:type="spellStart"/>
+      <w:r>
+        <w:rPr>
+          <w:color w:val="000000"/>
+        </w:rPr>
+        <w:t>upgradeLevel</w:t>
+      </w:r>
+      <w:proofErr w:type="spellEnd"/>
+      <w:r>
+        <w:rPr>
+          <w:color w:val="000000"/>
+        </w:rPr>
+        <w:t xml:space="preserve"> is 0 and </w:t>
+      </w:r>
+      <w:proofErr w:type="spellStart"/>
+      <w:r>
+        <w:rPr>
+          <w:color w:val="000000"/>
+        </w:rPr>
+        <w:t>upgradePrice</w:t>
+      </w:r>
+      <w:proofErr w:type="spellEnd"/>
+      <w:r>
+        <w:rPr>
+          <w:color w:val="000000"/>
+        </w:rPr>
+        <w:t xml:space="preserve"> is 30 when upgrade is first initialized in Tower2</w:t>
+      </w:r>
+    </w:p>
+    <w:p>
+      <w:pPr>
+        <w:pStyle w:val="NormalWeb"/>
+        <w:numPr>
+          <w:ilvl w:val="1"/>
+          <w:numId w:val="35"/>
+        </w:numPr>
+        <w:spacing w:before="0" w:beforeAutospacing="0" w:after="0" w:afterAutospacing="0"/>
+        <w:textAlignment w:val="baseline"/>
+        <w:rPr>
+          <w:color w:val="000000"/>
+        </w:rPr>
+      </w:pPr>
+      <w:r>
+        <w:rPr>
+          <w:color w:val="000000"/>
+        </w:rPr>
+        <w:t>testInitialUpgradeTower3</w:t>
+      </w:r>
+    </w:p>
+    <w:p>
+      <w:pPr>
+        <w:pStyle w:val="NormalWeb"/>
+        <w:numPr>
+          <w:ilvl w:val="2"/>
+          <w:numId w:val="35"/>
+        </w:numPr>
+        <w:spacing w:before="0" w:beforeAutospacing="0" w:after="0" w:afterAutospacing="0"/>
+        <w:textAlignment w:val="baseline"/>
+        <w:rPr>
+          <w:color w:val="000000"/>
+        </w:rPr>
+      </w:pPr>
+      <w:r>
+        <w:rPr>
+          <w:color w:val="000000"/>
+        </w:rPr>
+        <w:t xml:space="preserve">checks that </w:t>
+      </w:r>
+      <w:proofErr w:type="spellStart"/>
+      <w:r>
+        <w:rPr>
+          <w:color w:val="000000"/>
+        </w:rPr>
+        <w:t>upgradeLevel</w:t>
+      </w:r>
+      <w:proofErr w:type="spellEnd"/>
+      <w:r>
+        <w:rPr>
+          <w:color w:val="000000"/>
+        </w:rPr>
+        <w:t xml:space="preserve"> is 0 and </w:t>
+      </w:r>
+      <w:proofErr w:type="spellStart"/>
+      <w:r>
+        <w:rPr>
+          <w:color w:val="000000"/>
+        </w:rPr>
+        <w:t>upgradePrice</w:t>
+      </w:r>
+      <w:proofErr w:type="spellEnd"/>
+      <w:r>
+        <w:rPr>
+          <w:color w:val="000000"/>
+        </w:rPr>
+        <w:t xml:space="preserve"> is 30 when upgrade is first initialized in Tower3</w:t>
+      </w:r>
+    </w:p>
+    <w:p>
+      <w:pPr>
+        <w:pStyle w:val="NormalWeb"/>
+        <w:numPr>
+          <w:ilvl w:val="0"/>
+          <w:numId w:val="35"/>
+        </w:numPr>
+        <w:spacing w:before="0" w:beforeAutospacing="0" w:after="0" w:afterAutospacing="0"/>
+        <w:textAlignment w:val="baseline"/>
+        <w:rPr>
+          <w:color w:val="000000"/>
+        </w:rPr>
+      </w:pPr>
+      <w:r>
+        <w:rPr>
+          <w:color w:val="000000"/>
+        </w:rPr>
+        <w:t>Tests if Player can purchase upgrade</w:t>
+      </w:r>
+    </w:p>
+    <w:p>
+      <w:pPr>
+        <w:pStyle w:val="NormalWeb"/>
+        <w:numPr>
+          <w:ilvl w:val="1"/>
+          <w:numId w:val="35"/>
+        </w:numPr>
+        <w:spacing w:before="0" w:beforeAutospacing="0" w:after="0" w:afterAutospacing="0"/>
+        <w:textAlignment w:val="baseline"/>
+        <w:rPr>
+          <w:color w:val="000000"/>
+        </w:rPr>
+      </w:pPr>
+      <w:r>
+        <w:rPr>
+          <w:color w:val="000000"/>
+        </w:rPr>
+        <w:t xml:space="preserve">Checks the method </w:t>
+      </w:r>
+      <w:proofErr w:type="spellStart"/>
+      <w:proofErr w:type="gramStart"/>
+      <w:r>
+        <w:rPr>
+          <w:color w:val="000000"/>
+        </w:rPr>
+        <w:t>checkInvalidUpgrade</w:t>
+      </w:r>
+      <w:proofErr w:type="spellEnd"/>
+      <w:r>
+        <w:rPr>
+          <w:color w:val="000000"/>
+        </w:rPr>
+        <w:t>(</w:t>
+      </w:r>
+      <w:proofErr w:type="gramEnd"/>
+      <w:r>
+        <w:rPr>
+          <w:color w:val="000000"/>
+        </w:rPr>
+        <w:t>)</w:t>
+      </w:r>
+    </w:p>
+    <w:p>
+      <w:pPr>
+        <w:pStyle w:val="NormalWeb"/>
+        <w:numPr>
+          <w:ilvl w:val="1"/>
+          <w:numId w:val="35"/>
+        </w:numPr>
+        <w:spacing w:before="0" w:beforeAutospacing="0" w:after="0" w:afterAutospacing="0"/>
+        <w:textAlignment w:val="baseline"/>
+        <w:rPr>
+          <w:color w:val="000000"/>
+        </w:rPr>
+      </w:pPr>
+      <w:proofErr w:type="spellStart"/>
+      <w:proofErr w:type="gramStart"/>
+      <w:r>
+        <w:rPr>
+          <w:color w:val="000000"/>
+        </w:rPr>
+        <w:t>testCheckInvalidUpgrade</w:t>
+      </w:r>
+      <w:proofErr w:type="spellEnd"/>
+      <w:r>
+        <w:rPr>
+          <w:color w:val="000000"/>
+        </w:rPr>
+        <w:t>(</w:t>
+      </w:r>
+      <w:proofErr w:type="gramEnd"/>
+      <w:r>
+        <w:rPr>
+          <w:color w:val="000000"/>
+        </w:rPr>
+        <w:t>)</w:t>
+      </w:r>
+    </w:p>
+    <w:p>
+      <w:pPr>
+        <w:pStyle w:val="NormalWeb"/>
+        <w:numPr>
+          <w:ilvl w:val="2"/>
+          <w:numId w:val="35"/>
+        </w:numPr>
+        <w:textAlignment w:val="baseline"/>
+        <w:rPr>
+          <w:color w:val="000000"/>
+        </w:rPr>
+      </w:pPr>
+      <w:r>
+        <w:rPr>
+          <w:color w:val="000000"/>
+        </w:rPr>
+        <w:t xml:space="preserve">Checks if the </w:t>
+      </w:r>
+      <w:proofErr w:type="spellStart"/>
+      <w:proofErr w:type="gramStart"/>
+      <w:r>
+        <w:rPr>
+          <w:color w:val="000000"/>
+        </w:rPr>
+        <w:t>checkInvalidUpgrade</w:t>
+      </w:r>
+      <w:proofErr w:type="spellEnd"/>
+      <w:r>
+        <w:rPr>
+          <w:color w:val="000000"/>
+        </w:rPr>
+        <w:t>(</w:t>
+      </w:r>
+      <w:proofErr w:type="gramEnd"/>
+      <w:r>
+        <w:rPr>
+          <w:color w:val="000000"/>
+        </w:rPr>
+        <w:t>) method correctly outputs the string statement</w:t>
       </w:r>
       <w:r>
         <w:rPr>
@@ -6353,6 +7227,601 @@
         </w:rPr>
         <w:t xml:space="preserve"> </w:t>
       </w:r>
+      <w:r>
+        <w:rPr>
+          <w:color w:val="000000"/>
+        </w:rPr>
+        <w:t>if player doesn't have enough money to purchase upgrade (money &lt; upgrade price)</w:t>
+      </w:r>
+    </w:p>
+    <w:p>
+      <w:pPr>
+        <w:pStyle w:val="NormalWeb"/>
+        <w:numPr>
+          <w:ilvl w:val="1"/>
+          <w:numId w:val="35"/>
+        </w:numPr>
+        <w:spacing w:before="0" w:beforeAutospacing="0" w:after="0" w:afterAutospacing="0"/>
+        <w:textAlignment w:val="baseline"/>
+        <w:rPr>
+          <w:color w:val="000000"/>
+        </w:rPr>
+      </w:pPr>
+      <w:proofErr w:type="spellStart"/>
+      <w:proofErr w:type="gramStart"/>
+      <w:r>
+        <w:rPr>
+          <w:color w:val="000000"/>
+        </w:rPr>
+        <w:t>testCheckValidUpgrade</w:t>
+      </w:r>
+      <w:proofErr w:type="spellEnd"/>
+      <w:r>
+        <w:rPr>
+          <w:color w:val="000000"/>
+        </w:rPr>
+        <w:t>(</w:t>
+      </w:r>
+      <w:proofErr w:type="gramEnd"/>
+      <w:r>
+        <w:rPr>
+          <w:color w:val="000000"/>
+        </w:rPr>
+        <w:t>)</w:t>
+      </w:r>
+    </w:p>
+    <w:p>
+      <w:pPr>
+        <w:pStyle w:val="NormalWeb"/>
+        <w:numPr>
+          <w:ilvl w:val="2"/>
+          <w:numId w:val="35"/>
+        </w:numPr>
+        <w:textAlignment w:val="baseline"/>
+        <w:rPr>
+          <w:color w:val="000000"/>
+        </w:rPr>
+      </w:pPr>
+      <w:r>
+        <w:rPr>
+          <w:color w:val="000000"/>
+        </w:rPr>
+        <w:lastRenderedPageBreak/>
+        <w:t xml:space="preserve">Checks if the </w:t>
+      </w:r>
+      <w:proofErr w:type="spellStart"/>
+      <w:proofErr w:type="gramStart"/>
+      <w:r>
+        <w:rPr>
+          <w:color w:val="000000"/>
+        </w:rPr>
+        <w:t>checkInvalidUpgrade</w:t>
+      </w:r>
+      <w:proofErr w:type="spellEnd"/>
+      <w:r>
+        <w:rPr>
+          <w:color w:val="000000"/>
+        </w:rPr>
+        <w:t>(</w:t>
+      </w:r>
+      <w:proofErr w:type="gramEnd"/>
+      <w:r>
+        <w:rPr>
+          <w:color w:val="000000"/>
+        </w:rPr>
+        <w:t>) method correctly outputs null</w:t>
+      </w:r>
+      <w:r>
+        <w:rPr>
+          <w:color w:val="000000"/>
+        </w:rPr>
+        <w:br/>
+        <w:t>if player has enough money to purchase upgrade (money &gt; upgrade price)</w:t>
+      </w:r>
+    </w:p>
+    <w:p>
+      <w:pPr>
+        <w:pStyle w:val="NormalWeb"/>
+        <w:numPr>
+          <w:ilvl w:val="0"/>
+          <w:numId w:val="35"/>
+        </w:numPr>
+        <w:textAlignment w:val="baseline"/>
+        <w:rPr>
+          <w:color w:val="000000"/>
+        </w:rPr>
+      </w:pPr>
+      <w:r>
+        <w:rPr>
+          <w:color w:val="000000"/>
+        </w:rPr>
+        <w:t xml:space="preserve">Tests </w:t>
+      </w:r>
+      <w:proofErr w:type="gramStart"/>
+      <w:r>
+        <w:rPr>
+          <w:color w:val="000000"/>
+        </w:rPr>
+        <w:t>upgrade(</w:t>
+      </w:r>
+      <w:proofErr w:type="gramEnd"/>
+      <w:r>
+        <w:rPr>
+          <w:color w:val="000000"/>
+        </w:rPr>
+        <w:t>) method for each Tower</w:t>
+      </w:r>
+    </w:p>
+    <w:p>
+      <w:pPr>
+        <w:pStyle w:val="NormalWeb"/>
+        <w:numPr>
+          <w:ilvl w:val="1"/>
+          <w:numId w:val="35"/>
+        </w:numPr>
+        <w:textAlignment w:val="baseline"/>
+        <w:rPr>
+          <w:color w:val="000000"/>
+        </w:rPr>
+      </w:pPr>
+      <w:r>
+        <w:rPr>
+          <w:color w:val="000000"/>
+        </w:rPr>
+        <w:t>testUpgradeTower1()</w:t>
+      </w:r>
+    </w:p>
+    <w:p>
+      <w:pPr>
+        <w:pStyle w:val="NormalWeb"/>
+        <w:numPr>
+          <w:ilvl w:val="2"/>
+          <w:numId w:val="35"/>
+        </w:numPr>
+        <w:textAlignment w:val="baseline"/>
+        <w:rPr>
+          <w:color w:val="000000"/>
+        </w:rPr>
+      </w:pPr>
+      <w:r>
+        <w:rPr>
+          <w:color w:val="000000"/>
+        </w:rPr>
+        <w:t xml:space="preserve">checks if the </w:t>
+      </w:r>
+      <w:proofErr w:type="gramStart"/>
+      <w:r>
+        <w:rPr>
+          <w:color w:val="000000"/>
+        </w:rPr>
+        <w:t>upgrade(</w:t>
+      </w:r>
+      <w:proofErr w:type="gramEnd"/>
+      <w:r>
+        <w:rPr>
+          <w:color w:val="000000"/>
+        </w:rPr>
+        <w:t xml:space="preserve">) method for the upgrade instance in the Tower 1 correctly increases the </w:t>
+      </w:r>
+      <w:proofErr w:type="spellStart"/>
+      <w:r>
+        <w:rPr>
+          <w:color w:val="000000"/>
+        </w:rPr>
+        <w:t>upgradeLevel</w:t>
+      </w:r>
+      <w:proofErr w:type="spellEnd"/>
+      <w:r>
+        <w:rPr>
+          <w:color w:val="000000"/>
+        </w:rPr>
+        <w:t xml:space="preserve"> by 1 and doubles the </w:t>
+      </w:r>
+      <w:proofErr w:type="spellStart"/>
+      <w:r>
+        <w:rPr>
+          <w:color w:val="000000"/>
+        </w:rPr>
+        <w:t>upgradePrice</w:t>
+      </w:r>
+      <w:proofErr w:type="spellEnd"/>
+      <w:r>
+        <w:rPr>
+          <w:color w:val="000000"/>
+        </w:rPr>
+        <w:t>.</w:t>
+      </w:r>
+    </w:p>
+    <w:p>
+      <w:pPr>
+        <w:pStyle w:val="NormalWeb"/>
+        <w:numPr>
+          <w:ilvl w:val="1"/>
+          <w:numId w:val="35"/>
+        </w:numPr>
+        <w:textAlignment w:val="baseline"/>
+        <w:rPr>
+          <w:color w:val="000000"/>
+        </w:rPr>
+      </w:pPr>
+      <w:r>
+        <w:rPr>
+          <w:color w:val="000000"/>
+        </w:rPr>
+        <w:t>testUpgradeTower2()</w:t>
+      </w:r>
+    </w:p>
+    <w:p>
+      <w:pPr>
+        <w:pStyle w:val="NormalWeb"/>
+        <w:numPr>
+          <w:ilvl w:val="2"/>
+          <w:numId w:val="35"/>
+        </w:numPr>
+        <w:textAlignment w:val="baseline"/>
+        <w:rPr>
+          <w:color w:val="000000"/>
+        </w:rPr>
+      </w:pPr>
+      <w:r>
+        <w:rPr>
+          <w:color w:val="000000"/>
+        </w:rPr>
+        <w:t xml:space="preserve">checks if the </w:t>
+      </w:r>
+      <w:proofErr w:type="gramStart"/>
+      <w:r>
+        <w:rPr>
+          <w:color w:val="000000"/>
+        </w:rPr>
+        <w:t>upgrade(</w:t>
+      </w:r>
+      <w:proofErr w:type="gramEnd"/>
+      <w:r>
+        <w:rPr>
+          <w:color w:val="000000"/>
+        </w:rPr>
+        <w:t xml:space="preserve">) method for the upgrade instance in the Tower 2 correctly increases the </w:t>
+      </w:r>
+      <w:proofErr w:type="spellStart"/>
+      <w:r>
+        <w:rPr>
+          <w:color w:val="000000"/>
+        </w:rPr>
+        <w:t>upgradeLevel</w:t>
+      </w:r>
+      <w:proofErr w:type="spellEnd"/>
+      <w:r>
+        <w:rPr>
+          <w:color w:val="000000"/>
+        </w:rPr>
+        <w:t xml:space="preserve"> by 1 and doubles the </w:t>
+      </w:r>
+      <w:proofErr w:type="spellStart"/>
+      <w:r>
+        <w:rPr>
+          <w:color w:val="000000"/>
+        </w:rPr>
+        <w:t>upgradePrice</w:t>
+      </w:r>
+      <w:proofErr w:type="spellEnd"/>
+      <w:r>
+        <w:rPr>
+          <w:color w:val="000000"/>
+        </w:rPr>
+        <w:t>.</w:t>
+      </w:r>
+    </w:p>
+    <w:p>
+      <w:pPr>
+        <w:pStyle w:val="NormalWeb"/>
+        <w:numPr>
+          <w:ilvl w:val="1"/>
+          <w:numId w:val="35"/>
+        </w:numPr>
+        <w:textAlignment w:val="baseline"/>
+        <w:rPr>
+          <w:color w:val="000000"/>
+        </w:rPr>
+      </w:pPr>
+      <w:r>
+        <w:rPr>
+          <w:color w:val="000000"/>
+        </w:rPr>
+        <w:t>testUpgradeTower3()</w:t>
+      </w:r>
+    </w:p>
+    <w:p>
+      <w:pPr>
+        <w:pStyle w:val="NormalWeb"/>
+        <w:numPr>
+          <w:ilvl w:val="2"/>
+          <w:numId w:val="35"/>
+        </w:numPr>
+        <w:textAlignment w:val="baseline"/>
+        <w:rPr>
+          <w:color w:val="000000"/>
+        </w:rPr>
+      </w:pPr>
+      <w:r>
+        <w:rPr>
+          <w:color w:val="000000"/>
+        </w:rPr>
+        <w:t xml:space="preserve">checks if the </w:t>
+      </w:r>
+      <w:proofErr w:type="gramStart"/>
+      <w:r>
+        <w:rPr>
+          <w:color w:val="000000"/>
+        </w:rPr>
+        <w:t>upgrade(</w:t>
+      </w:r>
+      <w:proofErr w:type="gramEnd"/>
+      <w:r>
+        <w:rPr>
+          <w:color w:val="000000"/>
+        </w:rPr>
+        <w:t xml:space="preserve">) method for the upgrade instance in the Tower 3 correctly increases the </w:t>
+      </w:r>
+      <w:proofErr w:type="spellStart"/>
+      <w:r>
+        <w:rPr>
+          <w:color w:val="000000"/>
+        </w:rPr>
+        <w:t>upgradeLevel</w:t>
+      </w:r>
+      <w:proofErr w:type="spellEnd"/>
+      <w:r>
+        <w:rPr>
+          <w:color w:val="000000"/>
+        </w:rPr>
+        <w:t xml:space="preserve"> by 1 and doubles the </w:t>
+      </w:r>
+      <w:proofErr w:type="spellStart"/>
+      <w:r>
+        <w:rPr>
+          <w:color w:val="000000"/>
+        </w:rPr>
+        <w:t>upgradePrice</w:t>
+      </w:r>
+      <w:proofErr w:type="spellEnd"/>
+      <w:r>
+        <w:rPr>
+          <w:color w:val="000000"/>
+        </w:rPr>
+        <w:t>.</w:t>
+      </w:r>
+    </w:p>
+    <w:p>
+      <w:pPr>
+        <w:pStyle w:val="NormalWeb"/>
+        <w:numPr>
+          <w:ilvl w:val="0"/>
+          <w:numId w:val="35"/>
+        </w:numPr>
+        <w:textAlignment w:val="baseline"/>
+        <w:rPr>
+          <w:color w:val="000000"/>
+        </w:rPr>
+      </w:pPr>
+      <w:r>
+        <w:rPr>
+          <w:color w:val="000000"/>
+        </w:rPr>
+        <w:t xml:space="preserve">Tests the Player method </w:t>
+      </w:r>
+      <w:proofErr w:type="spellStart"/>
+      <w:proofErr w:type="gramStart"/>
+      <w:r>
+        <w:rPr>
+          <w:color w:val="000000"/>
+        </w:rPr>
+        <w:t>upgradeTower</w:t>
+      </w:r>
+      <w:proofErr w:type="spellEnd"/>
+      <w:r>
+        <w:rPr>
+          <w:color w:val="000000"/>
+        </w:rPr>
+        <w:t>(</w:t>
+      </w:r>
+      <w:proofErr w:type="gramEnd"/>
+      <w:r>
+        <w:rPr>
+          <w:color w:val="000000"/>
+        </w:rPr>
+        <w:t>) for each Tower</w:t>
+      </w:r>
+    </w:p>
+    <w:p>
+      <w:pPr>
+        <w:pStyle w:val="NormalWeb"/>
+        <w:numPr>
+          <w:ilvl w:val="1"/>
+          <w:numId w:val="35"/>
+        </w:numPr>
+        <w:textAlignment w:val="baseline"/>
+        <w:rPr>
+          <w:color w:val="000000"/>
+        </w:rPr>
+      </w:pPr>
+      <w:r>
+        <w:rPr>
+          <w:color w:val="000000"/>
+        </w:rPr>
+        <w:t>testPlayerUpgradeTower1()</w:t>
+      </w:r>
+    </w:p>
+    <w:p>
+      <w:pPr>
+        <w:pStyle w:val="NormalWeb"/>
+        <w:numPr>
+          <w:ilvl w:val="2"/>
+          <w:numId w:val="35"/>
+        </w:numPr>
+        <w:textAlignment w:val="baseline"/>
+        <w:rPr>
+          <w:color w:val="000000"/>
+        </w:rPr>
+      </w:pPr>
+      <w:r>
+        <w:rPr>
+          <w:color w:val="000000"/>
+        </w:rPr>
+        <w:t>Checks if the upgrade purchase for Tower 1 correctly decreases the Player's money</w:t>
+      </w:r>
+      <w:r>
+        <w:rPr>
+          <w:color w:val="000000"/>
+        </w:rPr>
+        <w:t xml:space="preserve"> by the </w:t>
+      </w:r>
+      <w:proofErr w:type="spellStart"/>
+      <w:r>
+        <w:rPr>
+          <w:color w:val="000000"/>
+        </w:rPr>
+        <w:t>upgradePrice</w:t>
+      </w:r>
+      <w:proofErr w:type="spellEnd"/>
+    </w:p>
+    <w:p>
+      <w:pPr>
+        <w:pStyle w:val="NormalWeb"/>
+        <w:numPr>
+          <w:ilvl w:val="1"/>
+          <w:numId w:val="35"/>
+        </w:numPr>
+        <w:textAlignment w:val="baseline"/>
+        <w:rPr>
+          <w:color w:val="000000"/>
+        </w:rPr>
+      </w:pPr>
+      <w:r>
+        <w:rPr>
+          <w:color w:val="000000"/>
+        </w:rPr>
+        <w:t>testPlayerUpgradeTower2()</w:t>
+      </w:r>
+    </w:p>
+    <w:p>
+      <w:pPr>
+        <w:pStyle w:val="NormalWeb"/>
+        <w:numPr>
+          <w:ilvl w:val="2"/>
+          <w:numId w:val="35"/>
+        </w:numPr>
+        <w:textAlignment w:val="baseline"/>
+        <w:rPr>
+          <w:color w:val="000000"/>
+        </w:rPr>
+      </w:pPr>
+      <w:r>
+        <w:rPr>
+          <w:color w:val="000000"/>
+        </w:rPr>
+        <w:t xml:space="preserve">Checks if the upgrade purchase for Tower </w:t>
+      </w:r>
+      <w:r>
+        <w:rPr>
+          <w:color w:val="000000"/>
+        </w:rPr>
+        <w:t>2</w:t>
+      </w:r>
+      <w:r>
+        <w:rPr>
+          <w:color w:val="000000"/>
+        </w:rPr>
+        <w:t xml:space="preserve"> correctly decreases the Player's money</w:t>
+      </w:r>
+      <w:r>
+        <w:rPr>
+          <w:color w:val="000000"/>
+        </w:rPr>
+        <w:t xml:space="preserve"> by the </w:t>
+      </w:r>
+      <w:proofErr w:type="spellStart"/>
+      <w:r>
+        <w:rPr>
+          <w:color w:val="000000"/>
+        </w:rPr>
+        <w:t>upgradePrice</w:t>
+      </w:r>
+      <w:proofErr w:type="spellEnd"/>
+    </w:p>
+    <w:p>
+      <w:pPr>
+        <w:pStyle w:val="NormalWeb"/>
+        <w:numPr>
+          <w:ilvl w:val="1"/>
+          <w:numId w:val="35"/>
+        </w:numPr>
+        <w:textAlignment w:val="baseline"/>
+        <w:rPr>
+          <w:color w:val="000000"/>
+        </w:rPr>
+      </w:pPr>
+      <w:r>
+        <w:rPr>
+          <w:color w:val="000000"/>
+        </w:rPr>
+        <w:t>testPlayerUpgradeTower3()</w:t>
+      </w:r>
+    </w:p>
+    <w:p>
+      <w:pPr>
+        <w:pStyle w:val="NormalWeb"/>
+        <w:numPr>
+          <w:ilvl w:val="2"/>
+          <w:numId w:val="35"/>
+        </w:numPr>
+        <w:textAlignment w:val="baseline"/>
+        <w:rPr>
+          <w:color w:val="000000"/>
+        </w:rPr>
+      </w:pPr>
+      <w:r>
+        <w:rPr>
+          <w:color w:val="000000"/>
+        </w:rPr>
+        <w:t xml:space="preserve">Checks if the upgrade purchase for Tower </w:t>
+      </w:r>
+      <w:r>
+        <w:rPr>
+          <w:color w:val="000000"/>
+        </w:rPr>
+        <w:t>3</w:t>
+      </w:r>
+      <w:r>
+        <w:rPr>
+          <w:color w:val="000000"/>
+        </w:rPr>
+        <w:t xml:space="preserve"> correctly decreases the Player's money</w:t>
+      </w:r>
+      <w:r>
+        <w:rPr>
+          <w:color w:val="000000"/>
+        </w:rPr>
+        <w:t xml:space="preserve"> by the </w:t>
+      </w:r>
+      <w:proofErr w:type="spellStart"/>
+      <w:r>
+        <w:rPr>
+          <w:color w:val="000000"/>
+        </w:rPr>
+        <w:t>upgradePrice</w:t>
+      </w:r>
+      <w:proofErr w:type="spellEnd"/>
+    </w:p>
+    <w:p>
+      <w:pPr>
+        <w:pStyle w:val="NormalWeb"/>
+        <w:spacing w:before="0" w:beforeAutospacing="0" w:after="0" w:afterAutospacing="0"/>
+        <w:textAlignment w:val="baseline"/>
+        <w:rPr>
+          <w:color w:val="000000"/>
+        </w:rPr>
+      </w:pPr>
     </w:p>
     <w:sectPr>
       <w:pgSz w:w="12240" w:h="15840"/>
@@ -6977,7 +8446,7 @@
       <w:lvlText w:val="%4."/>
       <w:lvlJc w:val="left"/>
       <w:pPr>
-        <w:ind w:left="2880" w:hanging="360"/>
+        <w:ind w:left="720" w:hanging="360"/>
       </w:pPr>
       <w:rPr>
         <w:u w:val="none"/>
@@ -7013,7 +8482,7 @@
       <w:lvlText w:val="%7."/>
       <w:lvlJc w:val="left"/>
       <w:pPr>
-        <w:ind w:left="5040" w:hanging="360"/>
+        <w:ind w:left="2610" w:hanging="360"/>
       </w:pPr>
       <w:rPr>
         <w:u w:val="none"/>
@@ -7420,7 +8889,7 @@
         <w:ind w:left="2880" w:hanging="360"/>
       </w:pPr>
     </w:lvl>
-    <w:lvl w:ilvl="4" w:tentative="1">
+    <w:lvl w:ilvl="4">
       <w:numFmt w:val="decimal"/>
       <w:lvlText w:val="%5."/>
       <w:lvlJc w:val="left"/>
@@ -7431,7 +8900,7 @@
         <w:ind w:left="3600" w:hanging="360"/>
       </w:pPr>
     </w:lvl>
-    <w:lvl w:ilvl="5" w:tentative="1">
+    <w:lvl w:ilvl="5">
       <w:numFmt w:val="decimal"/>
       <w:lvlText w:val="%6."/>
       <w:lvlJc w:val="left"/>
@@ -8132,6 +9601,107 @@
       <w:rPr>
         <w:u w:val="none"/>
       </w:rPr>
+    </w:lvl>
+  </w:abstractNum>
+  <w:abstractNum w:abstractNumId="16" w15:restartNumberingAfterBreak="0">
+    <w:nsid w:val="7FA24C59"/>
+    <w:multiLevelType w:val="multilevel"/>
+    <w:tmpl w:val="D3E22A3A"/>
+    <w:lvl w:ilvl="0">
+      <w:start w:val="1"/>
+      <w:numFmt w:val="decimal"/>
+      <w:lvlText w:val="%1."/>
+      <w:lvlJc w:val="left"/>
+      <w:pPr>
+        <w:tabs>
+          <w:tab w:val="num" w:pos="720"/>
+        </w:tabs>
+        <w:ind w:left="720" w:hanging="360"/>
+      </w:pPr>
+    </w:lvl>
+    <w:lvl w:ilvl="1">
+      <w:start w:val="1"/>
+      <w:numFmt w:val="lowerLetter"/>
+      <w:lvlText w:val="%2."/>
+      <w:lvlJc w:val="left"/>
+      <w:pPr>
+        <w:ind w:left="1440" w:hanging="360"/>
+      </w:pPr>
+    </w:lvl>
+    <w:lvl w:ilvl="2">
+      <w:start w:val="1"/>
+      <w:numFmt w:val="lowerRoman"/>
+      <w:lvlText w:val="%3."/>
+      <w:lvlJc w:val="right"/>
+      <w:pPr>
+        <w:ind w:left="2160" w:hanging="360"/>
+      </w:pPr>
+    </w:lvl>
+    <w:lvl w:ilvl="3" w:tentative="1">
+      <w:numFmt w:val="decimal"/>
+      <w:lvlText w:val="%4."/>
+      <w:lvlJc w:val="left"/>
+      <w:pPr>
+        <w:tabs>
+          <w:tab w:val="num" w:pos="2880"/>
+        </w:tabs>
+        <w:ind w:left="2880" w:hanging="360"/>
+      </w:pPr>
+    </w:lvl>
+    <w:lvl w:ilvl="4" w:tentative="1">
+      <w:numFmt w:val="decimal"/>
+      <w:lvlText w:val="%5."/>
+      <w:lvlJc w:val="left"/>
+      <w:pPr>
+        <w:tabs>
+          <w:tab w:val="num" w:pos="3600"/>
+        </w:tabs>
+        <w:ind w:left="3600" w:hanging="360"/>
+      </w:pPr>
+    </w:lvl>
+    <w:lvl w:ilvl="5" w:tentative="1">
+      <w:numFmt w:val="decimal"/>
+      <w:lvlText w:val="%6."/>
+      <w:lvlJc w:val="left"/>
+      <w:pPr>
+        <w:tabs>
+          <w:tab w:val="num" w:pos="4320"/>
+        </w:tabs>
+        <w:ind w:left="4320" w:hanging="360"/>
+      </w:pPr>
+    </w:lvl>
+    <w:lvl w:ilvl="6" w:tentative="1">
+      <w:numFmt w:val="decimal"/>
+      <w:lvlText w:val="%7."/>
+      <w:lvlJc w:val="left"/>
+      <w:pPr>
+        <w:tabs>
+          <w:tab w:val="num" w:pos="5040"/>
+        </w:tabs>
+        <w:ind w:left="5040" w:hanging="360"/>
+      </w:pPr>
+    </w:lvl>
+    <w:lvl w:ilvl="7" w:tentative="1">
+      <w:numFmt w:val="decimal"/>
+      <w:lvlText w:val="%8."/>
+      <w:lvlJc w:val="left"/>
+      <w:pPr>
+        <w:tabs>
+          <w:tab w:val="num" w:pos="5760"/>
+        </w:tabs>
+        <w:ind w:left="5760" w:hanging="360"/>
+      </w:pPr>
+    </w:lvl>
+    <w:lvl w:ilvl="8" w:tentative="1">
+      <w:numFmt w:val="decimal"/>
+      <w:lvlText w:val="%9."/>
+      <w:lvlJc w:val="left"/>
+      <w:pPr>
+        <w:tabs>
+          <w:tab w:val="num" w:pos="6480"/>
+        </w:tabs>
+        <w:ind w:left="6480" w:hanging="360"/>
+      </w:pPr>
     </w:lvl>
   </w:abstractNum>
   <w:num w:numId="1" w16cid:durableId="330065283">
@@ -8360,6 +9930,16 @@
   </w:num>
   <w:num w:numId="29" w16cid:durableId="655761032">
     <w:abstractNumId w:val="9"/>
+  </w:num>
+  <w:num w:numId="30" w16cid:durableId="655761032">
+    <w:abstractNumId w:val="9"/>
+    <w:lvlOverride w:ilvl="0">
+      <w:lvl w:ilvl="0">
+        <w:numFmt w:val="decimal"/>
+        <w:lvlText w:val=""/>
+        <w:lvlJc w:val="left"/>
+      </w:lvl>
+    </w:lvlOverride>
     <w:lvlOverride w:ilvl="1">
       <w:lvl w:ilvl="1">
         <w:numFmt w:val="lowerLetter"/>
@@ -8368,8 +9948,15 @@
       </w:lvl>
     </w:lvlOverride>
   </w:num>
-  <w:num w:numId="30" w16cid:durableId="655761032">
+  <w:num w:numId="31" w16cid:durableId="655761032">
     <w:abstractNumId w:val="9"/>
+    <w:lvlOverride w:ilvl="0">
+      <w:lvl w:ilvl="0">
+        <w:numFmt w:val="decimal"/>
+        <w:lvlText w:val=""/>
+        <w:lvlJc w:val="left"/>
+      </w:lvl>
+    </w:lvlOverride>
     <w:lvlOverride w:ilvl="1">
       <w:lvl w:ilvl="1">
         <w:numFmt w:val="lowerLetter"/>
@@ -8377,16 +9964,16 @@
         <w:lvlJc w:val="left"/>
       </w:lvl>
     </w:lvlOverride>
-    <w:lvlOverride w:ilvl="2">
-      <w:lvl w:ilvl="2">
-        <w:numFmt w:val="lowerRoman"/>
-        <w:lvlText w:val="%3."/>
-        <w:lvlJc w:val="right"/>
+  </w:num>
+  <w:num w:numId="32" w16cid:durableId="655761032">
+    <w:abstractNumId w:val="9"/>
+    <w:lvlOverride w:ilvl="0">
+      <w:lvl w:ilvl="0">
+        <w:numFmt w:val="decimal"/>
+        <w:lvlText w:val=""/>
+        <w:lvlJc w:val="left"/>
       </w:lvl>
     </w:lvlOverride>
-  </w:num>
-  <w:num w:numId="31" w16cid:durableId="655761032">
-    <w:abstractNumId w:val="9"/>
     <w:lvlOverride w:ilvl="1">
       <w:lvl w:ilvl="1">
         <w:numFmt w:val="lowerLetter"/>
@@ -8394,16 +9981,16 @@
         <w:lvlJc w:val="left"/>
       </w:lvl>
     </w:lvlOverride>
-    <w:lvlOverride w:ilvl="2">
-      <w:lvl w:ilvl="2">
-        <w:numFmt w:val="lowerRoman"/>
-        <w:lvlText w:val="%3."/>
-        <w:lvlJc w:val="right"/>
+  </w:num>
+  <w:num w:numId="33" w16cid:durableId="655761032">
+    <w:abstractNumId w:val="9"/>
+    <w:lvlOverride w:ilvl="0">
+      <w:lvl w:ilvl="0">
+        <w:numFmt w:val="decimal"/>
+        <w:lvlText w:val=""/>
+        <w:lvlJc w:val="left"/>
       </w:lvl>
     </w:lvlOverride>
-  </w:num>
-  <w:num w:numId="32" w16cid:durableId="655761032">
-    <w:abstractNumId w:val="9"/>
     <w:lvlOverride w:ilvl="1">
       <w:lvl w:ilvl="1">
         <w:numFmt w:val="lowerLetter"/>
@@ -8411,16 +9998,16 @@
         <w:lvlJc w:val="left"/>
       </w:lvl>
     </w:lvlOverride>
-    <w:lvlOverride w:ilvl="2">
-      <w:lvl w:ilvl="2">
-        <w:numFmt w:val="lowerRoman"/>
-        <w:lvlText w:val="%3."/>
-        <w:lvlJc w:val="right"/>
+  </w:num>
+  <w:num w:numId="34" w16cid:durableId="655761032">
+    <w:abstractNumId w:val="9"/>
+    <w:lvlOverride w:ilvl="0">
+      <w:lvl w:ilvl="0">
+        <w:numFmt w:val="decimal"/>
+        <w:lvlText w:val=""/>
+        <w:lvlJc w:val="left"/>
       </w:lvl>
     </w:lvlOverride>
-  </w:num>
-  <w:num w:numId="33" w16cid:durableId="655761032">
-    <w:abstractNumId w:val="9"/>
     <w:lvlOverride w:ilvl="1">
       <w:lvl w:ilvl="1">
         <w:numFmt w:val="lowerLetter"/>
@@ -8428,30 +10015,9 @@
         <w:lvlJc w:val="left"/>
       </w:lvl>
     </w:lvlOverride>
-    <w:lvlOverride w:ilvl="2">
-      <w:lvl w:ilvl="2">
-        <w:numFmt w:val="lowerRoman"/>
-        <w:lvlText w:val="%3."/>
-        <w:lvlJc w:val="right"/>
-      </w:lvl>
-    </w:lvlOverride>
   </w:num>
-  <w:num w:numId="34" w16cid:durableId="655761032">
-    <w:abstractNumId w:val="9"/>
-    <w:lvlOverride w:ilvl="1">
-      <w:lvl w:ilvl="1">
-        <w:numFmt w:val="lowerLetter"/>
-        <w:lvlText w:val="%2."/>
-        <w:lvlJc w:val="left"/>
-      </w:lvl>
-    </w:lvlOverride>
-    <w:lvlOverride w:ilvl="2">
-      <w:lvl w:ilvl="2">
-        <w:numFmt w:val="lowerRoman"/>
-        <w:lvlText w:val="%3."/>
-        <w:lvlJc w:val="right"/>
-      </w:lvl>
-    </w:lvlOverride>
+  <w:num w:numId="35" w16cid:durableId="2078242928">
+    <w:abstractNumId w:val="16"/>
   </w:num>
 </w:numbering>
 </file>

</xml_diff>